<commit_message>
Task Two complete :two:
The previous commit set the structure of the docuemt out and completed the first task.
</commit_message>
<xml_diff>
--- a/assignment1/docs/CE206_assignment_1.docx
+++ b/assignment1/docs/CE206_assignment_1.docx
@@ -433,79 +433,1342 @@
     </w:p>
     <w:p>
       <w:pPr>
-        <w:rPr>
-          <w:lang w:val="en-GB" w:eastAsia="en-GB"/>
-        </w:rPr>
-      </w:pPr>
-      <w:r>
-        <w:rPr>
-          <w:lang w:val="en-GB" w:eastAsia="en-GB"/>
-        </w:rPr>
-        <w:t xml:space="preserve">Understanding user requirements </w:t>
-      </w:r>
-    </w:p>
-    <w:p>
-      <w:pPr>
-        <w:rPr>
-          <w:lang w:val="en-GB" w:eastAsia="en-GB"/>
-        </w:rPr>
-      </w:pPr>
-      <w:r>
-        <w:rPr>
-          <w:lang w:val="en-GB" w:eastAsia="en-GB"/>
-        </w:rPr>
-        <w:t>Similar</w:t>
-      </w:r>
-      <w:r>
-        <w:rPr>
-          <w:lang w:val="en-GB" w:eastAsia="en-GB"/>
-        </w:rPr>
-        <w:t xml:space="preserve"> sites:</w:t>
-      </w:r>
-    </w:p>
-    <w:p>
-      <w:pPr>
-        <w:rPr>
-          <w:lang w:val="en-GB" w:eastAsia="en-GB"/>
-        </w:rPr>
-      </w:pPr>
-      <w:r>
-        <w:rPr>
+        <w:pStyle w:val="Heading3"/>
+        <w:rPr>
+          <w:lang w:val="en-GB" w:eastAsia="en-GB"/>
+        </w:rPr>
+      </w:pPr>
+      <w:r>
+        <w:rPr>
+          <w:lang w:val="en-GB" w:eastAsia="en-GB"/>
+        </w:rPr>
+        <w:t xml:space="preserve">Inspiration </w:t>
+      </w:r>
+    </w:p>
+    <w:p>
+      <w:pPr>
+        <w:rPr>
+          <w:lang w:val="en-GB" w:eastAsia="en-GB"/>
+        </w:rPr>
+      </w:pPr>
+      <w:r>
+        <w:rPr>
+          <w:lang w:val="en-GB" w:eastAsia="en-GB"/>
+        </w:rPr>
+        <w:t>With this task I read through the brief to fully understand the</w:t>
+      </w:r>
+      <w:r>
+        <w:rPr>
+          <w:lang w:val="en-GB" w:eastAsia="en-GB"/>
+        </w:rPr>
+        <w:t xml:space="preserve"> user requirements</w:t>
+      </w:r>
+      <w:r>
+        <w:rPr>
+          <w:lang w:val="en-GB" w:eastAsia="en-GB"/>
+        </w:rPr>
+        <w:t>.</w:t>
+      </w:r>
+      <w:r>
+        <w:rPr>
+          <w:lang w:val="en-GB" w:eastAsia="en-GB"/>
+        </w:rPr>
+        <w:t xml:space="preserve"> </w:t>
+      </w:r>
+      <w:proofErr w:type="gramStart"/>
+      <w:r>
+        <w:rPr>
+          <w:lang w:val="en-GB" w:eastAsia="en-GB"/>
+        </w:rPr>
+        <w:t>With</w:t>
+      </w:r>
+      <w:proofErr w:type="gramEnd"/>
+      <w:r>
+        <w:rPr>
+          <w:lang w:val="en-GB" w:eastAsia="en-GB"/>
+        </w:rPr>
+        <w:t xml:space="preserve"> this I searched for webpages which displayed similar info for inspiration.  Here they are with my thoughts about each of them</w:t>
+      </w:r>
+      <w:r>
+        <w:rPr>
+          <w:lang w:val="en-GB" w:eastAsia="en-GB"/>
+        </w:rPr>
+        <w:t>, with bullet points for what inspiration I took:</w:t>
+      </w:r>
+    </w:p>
+    <w:p>
+      <w:pPr>
+        <w:rPr>
+          <w:lang w:val="en-GB" w:eastAsia="en-GB"/>
+        </w:rPr>
+      </w:pPr>
+    </w:p>
+    <w:p>
+      <w:pPr>
+        <w:rPr>
+          <w:b/>
           <w:i/>
           <w:lang w:val="en-GB" w:eastAsia="en-GB"/>
         </w:rPr>
-        <w:t>And my thoughts</w:t>
-      </w:r>
-    </w:p>
-    <w:p>
-      <w:pPr>
-        <w:rPr>
-          <w:lang w:val="en-GB" w:eastAsia="en-GB"/>
-        </w:rPr>
-      </w:pPr>
-    </w:p>
-    <w:p>
-      <w:pPr>
-        <w:rPr>
-          <w:lang w:val="en-GB" w:eastAsia="en-GB"/>
-        </w:rPr>
-      </w:pPr>
-      <w:r>
-        <w:rPr>
-          <w:lang w:val="en-GB" w:eastAsia="en-GB"/>
-        </w:rPr>
-        <w:t>Outlining site specification</w:t>
-      </w:r>
-    </w:p>
-    <w:p>
-      <w:pPr>
-        <w:rPr>
-          <w:lang w:val="en-GB" w:eastAsia="en-GB"/>
-        </w:rPr>
-      </w:pPr>
-    </w:p>
-    <w:p>
-      <w:pPr>
+      </w:pPr>
+      <w:r>
+        <w:rPr>
+          <w:noProof/>
+          <w:lang w:val="en-GB" w:eastAsia="en-GB"/>
+        </w:rPr>
+        <mc:AlternateContent>
+          <mc:Choice Requires="wps">
+            <w:drawing>
+              <wp:anchor distT="0" distB="0" distL="114300" distR="114300" simplePos="0" relativeHeight="251672576" behindDoc="0" locked="0" layoutInCell="1" allowOverlap="1" wp14:anchorId="6B5D9941" wp14:editId="14BEB918">
+                <wp:simplePos x="0" y="0"/>
+                <wp:positionH relativeFrom="column">
+                  <wp:posOffset>1501095</wp:posOffset>
+                </wp:positionH>
+                <wp:positionV relativeFrom="paragraph">
+                  <wp:posOffset>88621</wp:posOffset>
+                </wp:positionV>
+                <wp:extent cx="939767" cy="850621"/>
+                <wp:effectExtent l="0" t="57150" r="13335" b="26035"/>
+                <wp:wrapNone/>
+                <wp:docPr id="12" name="Connector: Curved 12"/>
+                <wp:cNvGraphicFramePr/>
+                <a:graphic xmlns:a="http://schemas.openxmlformats.org/drawingml/2006/main">
+                  <a:graphicData uri="http://schemas.microsoft.com/office/word/2010/wordprocessingShape">
+                    <wps:wsp>
+                      <wps:cNvCnPr/>
+                      <wps:spPr>
+                        <a:xfrm flipH="1" flipV="1">
+                          <a:off x="0" y="0"/>
+                          <a:ext cx="939767" cy="850621"/>
+                        </a:xfrm>
+                        <a:prstGeom prst="curvedConnector3">
+                          <a:avLst>
+                            <a:gd name="adj1" fmla="val 20308"/>
+                          </a:avLst>
+                        </a:prstGeom>
+                        <a:ln>
+                          <a:solidFill>
+                            <a:schemeClr val="accent1">
+                              <a:lumMod val="60000"/>
+                              <a:lumOff val="40000"/>
+                            </a:schemeClr>
+                          </a:solidFill>
+                          <a:tailEnd type="triangle"/>
+                        </a:ln>
+                      </wps:spPr>
+                      <wps:style>
+                        <a:lnRef idx="2">
+                          <a:schemeClr val="accent1"/>
+                        </a:lnRef>
+                        <a:fillRef idx="0">
+                          <a:schemeClr val="accent1"/>
+                        </a:fillRef>
+                        <a:effectRef idx="1">
+                          <a:schemeClr val="accent1"/>
+                        </a:effectRef>
+                        <a:fontRef idx="minor">
+                          <a:schemeClr val="tx1"/>
+                        </a:fontRef>
+                      </wps:style>
+                      <wps:bodyPr/>
+                    </wps:wsp>
+                  </a:graphicData>
+                </a:graphic>
+                <wp14:sizeRelH relativeFrom="margin">
+                  <wp14:pctWidth>0</wp14:pctWidth>
+                </wp14:sizeRelH>
+                <wp14:sizeRelV relativeFrom="margin">
+                  <wp14:pctHeight>0</wp14:pctHeight>
+                </wp14:sizeRelV>
+              </wp:anchor>
+            </w:drawing>
+          </mc:Choice>
+          <mc:Fallback>
+            <w:pict>
+              <v:shapetype w14:anchorId="2340CFC6" id="_x0000_t38" coordsize="21600,21600" o:spt="38" o:oned="t" path="m,c@0,0@1,5400@1,10800@1,16200@2,21600,21600,21600e" filled="f">
+                <v:formulas>
+                  <v:f eqn="mid #0 0"/>
+                  <v:f eqn="val #0"/>
+                  <v:f eqn="mid #0 21600"/>
+                </v:formulas>
+                <v:path arrowok="t" fillok="f" o:connecttype="none"/>
+                <v:handles>
+                  <v:h position="#0,center"/>
+                </v:handles>
+                <o:lock v:ext="edit" shapetype="t"/>
+              </v:shapetype>
+              <v:shape id="Connector: Curved 12" o:spid="_x0000_s1026" type="#_x0000_t38" style="position:absolute;margin-left:118.2pt;margin-top:7pt;width:74pt;height:67pt;flip:x y;z-index:251672576;visibility:visible;mso-wrap-style:square;mso-width-percent:0;mso-height-percent:0;mso-wrap-distance-left:9pt;mso-wrap-distance-top:0;mso-wrap-distance-right:9pt;mso-wrap-distance-bottom:0;mso-position-horizontal:absolute;mso-position-horizontal-relative:text;mso-position-vertical:absolute;mso-position-vertical-relative:text;mso-width-percent:0;mso-height-percent:0;mso-width-relative:margin;mso-height-relative:margin" o:gfxdata="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" adj="4387" strokecolor="#9cc2e5 [1940]" strokeweight="1pt">
+                <v:stroke endarrow="block" joinstyle="miter"/>
+              </v:shape>
+            </w:pict>
+          </mc:Fallback>
+        </mc:AlternateContent>
+      </w:r>
+      <w:r>
+        <w:rPr>
+          <w:noProof/>
+        </w:rPr>
+        <w:drawing>
+          <wp:anchor distT="0" distB="0" distL="114300" distR="114300" simplePos="0" relativeHeight="251671552" behindDoc="0" locked="0" layoutInCell="1" allowOverlap="1" wp14:anchorId="522AC23A" wp14:editId="461463CA">
+            <wp:simplePos x="0" y="0"/>
+            <wp:positionH relativeFrom="column">
+              <wp:posOffset>10496</wp:posOffset>
+            </wp:positionH>
+            <wp:positionV relativeFrom="paragraph">
+              <wp:posOffset>45778</wp:posOffset>
+            </wp:positionV>
+            <wp:extent cx="2374927" cy="1284389"/>
+            <wp:effectExtent l="0" t="0" r="6350" b="0"/>
+            <wp:wrapSquare wrapText="bothSides"/>
+            <wp:docPr id="10" name="Picture 10"/>
+            <wp:cNvGraphicFramePr>
+              <a:graphicFrameLocks xmlns:a="http://schemas.openxmlformats.org/drawingml/2006/main" noChangeAspect="1"/>
+            </wp:cNvGraphicFramePr>
+            <a:graphic xmlns:a="http://schemas.openxmlformats.org/drawingml/2006/main">
+              <a:graphicData uri="http://schemas.openxmlformats.org/drawingml/2006/picture">
+                <pic:pic xmlns:pic="http://schemas.openxmlformats.org/drawingml/2006/picture">
+                  <pic:nvPicPr>
+                    <pic:cNvPr id="1" name=""/>
+                    <pic:cNvPicPr/>
+                  </pic:nvPicPr>
+                  <pic:blipFill>
+                    <a:blip r:embed="rId15" cstate="print">
+                      <a:extLst>
+                        <a:ext uri="{28A0092B-C50C-407E-A947-70E740481C1C}">
+                          <a14:useLocalDpi xmlns:a14="http://schemas.microsoft.com/office/drawing/2010/main" val="0"/>
+                        </a:ext>
+                      </a:extLst>
+                    </a:blip>
+                    <a:stretch>
+                      <a:fillRect/>
+                    </a:stretch>
+                  </pic:blipFill>
+                  <pic:spPr>
+                    <a:xfrm>
+                      <a:off x="0" y="0"/>
+                      <a:ext cx="2374927" cy="1284389"/>
+                    </a:xfrm>
+                    <a:prstGeom prst="rect">
+                      <a:avLst/>
+                    </a:prstGeom>
+                    <a:ln>
+                      <a:noFill/>
+                    </a:ln>
+                    <a:effectLst/>
+                  </pic:spPr>
+                </pic:pic>
+              </a:graphicData>
+            </a:graphic>
+          </wp:anchor>
+        </w:drawing>
+      </w:r>
+      <w:hyperlink r:id="rId16" w:history="1">
+        <w:r>
+          <w:rPr>
+            <w:rStyle w:val="Hyperlink"/>
+            <w:b/>
+            <w:i/>
+            <w:lang w:val="en-GB" w:eastAsia="en-GB"/>
+          </w:rPr>
+          <w:t>http://hugo.fyi/</w:t>
+        </w:r>
+      </w:hyperlink>
+      <w:r>
+        <w:rPr>
+          <w:b/>
+          <w:i/>
+          <w:lang w:val="en-GB" w:eastAsia="en-GB"/>
+        </w:rPr>
+        <w:t xml:space="preserve"> </w:t>
+      </w:r>
+    </w:p>
+    <w:p>
+      <w:pPr>
+        <w:rPr>
+          <w:lang w:val="en-GB" w:eastAsia="en-GB"/>
+        </w:rPr>
+      </w:pPr>
+      <w:r>
+        <w:rPr>
+          <w:lang w:val="en-GB" w:eastAsia="en-GB"/>
+        </w:rPr>
+        <w:t>As a single page</w:t>
+      </w:r>
+      <w:r>
+        <w:rPr>
+          <w:lang w:val="en-GB" w:eastAsia="en-GB"/>
+        </w:rPr>
+        <w:t>,</w:t>
+      </w:r>
+      <w:r>
+        <w:rPr>
+          <w:lang w:val="en-GB" w:eastAsia="en-GB"/>
+        </w:rPr>
+        <w:t xml:space="preserve"> the screen shot </w:t>
+      </w:r>
+      <w:r>
+        <w:rPr>
+          <w:lang w:val="en-GB" w:eastAsia="en-GB"/>
+        </w:rPr>
+        <w:t>shown</w:t>
+      </w:r>
+      <w:r>
+        <w:rPr>
+          <w:lang w:val="en-GB" w:eastAsia="en-GB"/>
+        </w:rPr>
+        <w:t xml:space="preserve"> here does not do justice for Hugo Peters’ personal site.  As a game programmer his site is very well suited to the project for Colin a</w:t>
+      </w:r>
+      <w:r>
+        <w:rPr>
+          <w:lang w:val="en-GB" w:eastAsia="en-GB"/>
+        </w:rPr>
+        <w:t>nd his required profile page</w:t>
+      </w:r>
+      <w:r>
+        <w:rPr>
+          <w:lang w:val="en-GB" w:eastAsia="en-GB"/>
+        </w:rPr>
+        <w:t>.</w:t>
+      </w:r>
+    </w:p>
+    <w:p>
+      <w:pPr>
+        <w:pStyle w:val="ListParagraph"/>
+        <w:numPr>
+          <w:ilvl w:val="0"/>
+          <w:numId w:val="30"/>
+        </w:numPr>
+        <w:rPr>
+          <w:sz w:val="20"/>
+          <w:lang w:val="en-GB" w:eastAsia="en-GB"/>
+        </w:rPr>
+      </w:pPr>
+      <w:r>
+        <w:rPr>
+          <w:sz w:val="20"/>
+          <w:lang w:val="en-GB" w:eastAsia="en-GB"/>
+        </w:rPr>
+        <w:t>I was able to take inspiration for how he has structured the site in its relevant sections.</w:t>
+      </w:r>
+    </w:p>
+    <w:p>
+      <w:pPr>
+        <w:pStyle w:val="ListParagraph"/>
+        <w:numPr>
+          <w:ilvl w:val="1"/>
+          <w:numId w:val="30"/>
+        </w:numPr>
+        <w:rPr>
+          <w:sz w:val="20"/>
+          <w:lang w:val="en-GB" w:eastAsia="en-GB"/>
+        </w:rPr>
+      </w:pPr>
+      <w:r>
+        <w:rPr>
+          <w:noProof/>
+          <w:lang w:val="en-GB" w:eastAsia="en-GB"/>
+        </w:rPr>
+        <mc:AlternateContent>
+          <mc:Choice Requires="wps">
+            <w:drawing>
+              <wp:anchor distT="0" distB="0" distL="114300" distR="114300" simplePos="0" relativeHeight="251674624" behindDoc="0" locked="0" layoutInCell="1" allowOverlap="1" wp14:anchorId="511884FA" wp14:editId="23F1F116">
+                <wp:simplePos x="0" y="0"/>
+                <wp:positionH relativeFrom="column">
+                  <wp:posOffset>1538094</wp:posOffset>
+                </wp:positionH>
+                <wp:positionV relativeFrom="paragraph">
+                  <wp:posOffset>91032</wp:posOffset>
+                </wp:positionV>
+                <wp:extent cx="927860" cy="169541"/>
+                <wp:effectExtent l="19050" t="76200" r="24765" b="21590"/>
+                <wp:wrapNone/>
+                <wp:docPr id="13" name="Connector: Curved 13"/>
+                <wp:cNvGraphicFramePr/>
+                <a:graphic xmlns:a="http://schemas.openxmlformats.org/drawingml/2006/main">
+                  <a:graphicData uri="http://schemas.microsoft.com/office/word/2010/wordprocessingShape">
+                    <wps:wsp>
+                      <wps:cNvCnPr/>
+                      <wps:spPr>
+                        <a:xfrm flipH="1" flipV="1">
+                          <a:off x="0" y="0"/>
+                          <a:ext cx="927860" cy="169541"/>
+                        </a:xfrm>
+                        <a:prstGeom prst="curvedConnector3">
+                          <a:avLst>
+                            <a:gd name="adj1" fmla="val 15098"/>
+                          </a:avLst>
+                        </a:prstGeom>
+                        <a:ln>
+                          <a:solidFill>
+                            <a:schemeClr val="accent1">
+                              <a:lumMod val="60000"/>
+                              <a:lumOff val="40000"/>
+                            </a:schemeClr>
+                          </a:solidFill>
+                          <a:tailEnd type="triangle"/>
+                        </a:ln>
+                      </wps:spPr>
+                      <wps:style>
+                        <a:lnRef idx="2">
+                          <a:schemeClr val="accent1"/>
+                        </a:lnRef>
+                        <a:fillRef idx="0">
+                          <a:schemeClr val="accent1"/>
+                        </a:fillRef>
+                        <a:effectRef idx="1">
+                          <a:schemeClr val="accent1"/>
+                        </a:effectRef>
+                        <a:fontRef idx="minor">
+                          <a:schemeClr val="tx1"/>
+                        </a:fontRef>
+                      </wps:style>
+                      <wps:bodyPr/>
+                    </wps:wsp>
+                  </a:graphicData>
+                </a:graphic>
+                <wp14:sizeRelH relativeFrom="margin">
+                  <wp14:pctWidth>0</wp14:pctWidth>
+                </wp14:sizeRelH>
+                <wp14:sizeRelV relativeFrom="margin">
+                  <wp14:pctHeight>0</wp14:pctHeight>
+                </wp14:sizeRelV>
+              </wp:anchor>
+            </w:drawing>
+          </mc:Choice>
+          <mc:Fallback>
+            <w:pict>
+              <v:shape w14:anchorId="6EB91771" id="Connector: Curved 13" o:spid="_x0000_s1026" type="#_x0000_t38" style="position:absolute;margin-left:121.1pt;margin-top:7.15pt;width:73.05pt;height:13.35pt;flip:x y;z-index:251674624;visibility:visible;mso-wrap-style:square;mso-width-percent:0;mso-height-percent:0;mso-wrap-distance-left:9pt;mso-wrap-distance-top:0;mso-wrap-distance-right:9pt;mso-wrap-distance-bottom:0;mso-position-horizontal:absolute;mso-position-horizontal-relative:text;mso-position-vertical:absolute;mso-position-vertical-relative:text;mso-width-percent:0;mso-height-percent:0;mso-width-relative:margin;mso-height-relative:margin" o:gfxdata="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" adj="3261" strokecolor="#9cc2e5 [1940]" strokeweight="1pt">
+                <v:stroke endarrow="block" joinstyle="miter"/>
+              </v:shape>
+            </w:pict>
+          </mc:Fallback>
+        </mc:AlternateContent>
+      </w:r>
+      <w:r>
+        <w:rPr>
+          <w:sz w:val="20"/>
+          <w:lang w:val="en-GB" w:eastAsia="en-GB"/>
+        </w:rPr>
+        <w:t xml:space="preserve">Additionally, I have taken inspiration for how his prior </w:t>
+      </w:r>
+      <w:r>
+        <w:rPr>
+          <w:sz w:val="20"/>
+          <w:lang w:val="en-GB" w:eastAsia="en-GB"/>
+        </w:rPr>
+        <w:t xml:space="preserve">work </w:t>
+      </w:r>
+      <w:r>
+        <w:rPr>
+          <w:sz w:val="20"/>
+          <w:lang w:val="en-GB" w:eastAsia="en-GB"/>
+        </w:rPr>
+        <w:t>and</w:t>
+      </w:r>
+      <w:r>
+        <w:rPr>
+          <w:sz w:val="20"/>
+          <w:lang w:val="en-GB" w:eastAsia="en-GB"/>
+        </w:rPr>
+        <w:t xml:space="preserve"> projects have been displayed in the second section.</w:t>
+      </w:r>
+    </w:p>
+    <w:p>
+      <w:pPr>
+        <w:rPr>
+          <w:lang w:val="en-GB" w:eastAsia="en-GB"/>
+        </w:rPr>
+      </w:pPr>
+      <w:r>
+        <w:rPr>
+          <w:noProof/>
+        </w:rPr>
+        <w:drawing>
+          <wp:anchor distT="0" distB="0" distL="114300" distR="114300" simplePos="0" relativeHeight="251669504" behindDoc="0" locked="0" layoutInCell="1" allowOverlap="1" wp14:anchorId="2CE3A9F4" wp14:editId="5BC4CE69">
+            <wp:simplePos x="0" y="0"/>
+            <wp:positionH relativeFrom="column">
+              <wp:posOffset>-5080</wp:posOffset>
+            </wp:positionH>
+            <wp:positionV relativeFrom="paragraph">
+              <wp:posOffset>176064</wp:posOffset>
+            </wp:positionV>
+            <wp:extent cx="2387600" cy="1743075"/>
+            <wp:effectExtent l="0" t="0" r="0" b="9525"/>
+            <wp:wrapSquare wrapText="bothSides"/>
+            <wp:docPr id="8" name="Picture 8"/>
+            <wp:cNvGraphicFramePr>
+              <a:graphicFrameLocks xmlns:a="http://schemas.openxmlformats.org/drawingml/2006/main" noChangeAspect="1"/>
+            </wp:cNvGraphicFramePr>
+            <a:graphic xmlns:a="http://schemas.openxmlformats.org/drawingml/2006/main">
+              <a:graphicData uri="http://schemas.openxmlformats.org/drawingml/2006/picture">
+                <pic:pic xmlns:pic="http://schemas.openxmlformats.org/drawingml/2006/picture">
+                  <pic:nvPicPr>
+                    <pic:cNvPr id="1" name=""/>
+                    <pic:cNvPicPr/>
+                  </pic:nvPicPr>
+                  <pic:blipFill>
+                    <a:blip r:embed="rId17" cstate="print">
+                      <a:extLst>
+                        <a:ext uri="{28A0092B-C50C-407E-A947-70E740481C1C}">
+                          <a14:useLocalDpi xmlns:a14="http://schemas.microsoft.com/office/drawing/2010/main" val="0"/>
+                        </a:ext>
+                      </a:extLst>
+                    </a:blip>
+                    <a:stretch>
+                      <a:fillRect/>
+                    </a:stretch>
+                  </pic:blipFill>
+                  <pic:spPr>
+                    <a:xfrm>
+                      <a:off x="0" y="0"/>
+                      <a:ext cx="2387600" cy="1743075"/>
+                    </a:xfrm>
+                    <a:prstGeom prst="rect">
+                      <a:avLst/>
+                    </a:prstGeom>
+                  </pic:spPr>
+                </pic:pic>
+              </a:graphicData>
+            </a:graphic>
+          </wp:anchor>
+        </w:drawing>
+      </w:r>
+    </w:p>
+    <w:p>
+      <w:pPr>
+        <w:rPr>
+          <w:b/>
+          <w:i/>
+          <w:lang w:val="en-GB" w:eastAsia="en-GB"/>
+        </w:rPr>
+      </w:pPr>
+      <w:hyperlink r:id="rId18" w:history="1">
+        <w:r>
+          <w:rPr>
+            <w:rStyle w:val="Hyperlink"/>
+            <w:b/>
+            <w:i/>
+            <w:lang w:val="en-GB" w:eastAsia="en-GB"/>
+          </w:rPr>
+          <w:t>http://www.mollyjameson.com/</w:t>
+        </w:r>
+      </w:hyperlink>
+    </w:p>
+    <w:p>
+      <w:pPr>
+        <w:rPr>
+          <w:lang w:val="en-GB" w:eastAsia="en-GB"/>
+        </w:rPr>
+      </w:pPr>
+      <w:r>
+        <w:rPr>
+          <w:noProof/>
+          <w:lang w:val="en-GB" w:eastAsia="en-GB"/>
+        </w:rPr>
+        <mc:AlternateContent>
+          <mc:Choice Requires="wps">
+            <w:drawing>
+              <wp:anchor distT="0" distB="0" distL="114300" distR="114300" simplePos="0" relativeHeight="251676672" behindDoc="0" locked="0" layoutInCell="1" allowOverlap="1" wp14:anchorId="633B6245" wp14:editId="157E0BE9">
+                <wp:simplePos x="0" y="0"/>
+                <wp:positionH relativeFrom="column">
+                  <wp:posOffset>1649090</wp:posOffset>
+                </wp:positionH>
+                <wp:positionV relativeFrom="paragraph">
+                  <wp:posOffset>230713</wp:posOffset>
+                </wp:positionV>
+                <wp:extent cx="791170" cy="353904"/>
+                <wp:effectExtent l="19050" t="76200" r="9525" b="27305"/>
+                <wp:wrapNone/>
+                <wp:docPr id="14" name="Connector: Curved 14"/>
+                <wp:cNvGraphicFramePr/>
+                <a:graphic xmlns:a="http://schemas.openxmlformats.org/drawingml/2006/main">
+                  <a:graphicData uri="http://schemas.microsoft.com/office/word/2010/wordprocessingShape">
+                    <wps:wsp>
+                      <wps:cNvCnPr/>
+                      <wps:spPr>
+                        <a:xfrm flipH="1" flipV="1">
+                          <a:off x="0" y="0"/>
+                          <a:ext cx="791170" cy="353904"/>
+                        </a:xfrm>
+                        <a:prstGeom prst="curvedConnector3">
+                          <a:avLst>
+                            <a:gd name="adj1" fmla="val 36595"/>
+                          </a:avLst>
+                        </a:prstGeom>
+                        <a:ln>
+                          <a:solidFill>
+                            <a:schemeClr val="accent1">
+                              <a:lumMod val="60000"/>
+                              <a:lumOff val="40000"/>
+                            </a:schemeClr>
+                          </a:solidFill>
+                          <a:tailEnd type="triangle"/>
+                        </a:ln>
+                      </wps:spPr>
+                      <wps:style>
+                        <a:lnRef idx="2">
+                          <a:schemeClr val="accent1"/>
+                        </a:lnRef>
+                        <a:fillRef idx="0">
+                          <a:schemeClr val="accent1"/>
+                        </a:fillRef>
+                        <a:effectRef idx="1">
+                          <a:schemeClr val="accent1"/>
+                        </a:effectRef>
+                        <a:fontRef idx="minor">
+                          <a:schemeClr val="tx1"/>
+                        </a:fontRef>
+                      </wps:style>
+                      <wps:bodyPr/>
+                    </wps:wsp>
+                  </a:graphicData>
+                </a:graphic>
+                <wp14:sizeRelH relativeFrom="margin">
+                  <wp14:pctWidth>0</wp14:pctWidth>
+                </wp14:sizeRelH>
+                <wp14:sizeRelV relativeFrom="margin">
+                  <wp14:pctHeight>0</wp14:pctHeight>
+                </wp14:sizeRelV>
+              </wp:anchor>
+            </w:drawing>
+          </mc:Choice>
+          <mc:Fallback>
+            <w:pict>
+              <v:shape w14:anchorId="417957A1" id="Connector: Curved 14" o:spid="_x0000_s1026" type="#_x0000_t38" style="position:absolute;margin-left:129.85pt;margin-top:18.15pt;width:62.3pt;height:27.85pt;flip:x y;z-index:251676672;visibility:visible;mso-wrap-style:square;mso-width-percent:0;mso-height-percent:0;mso-wrap-distance-left:9pt;mso-wrap-distance-top:0;mso-wrap-distance-right:9pt;mso-wrap-distance-bottom:0;mso-position-horizontal:absolute;mso-position-horizontal-relative:text;mso-position-vertical:absolute;mso-position-vertical-relative:text;mso-width-percent:0;mso-height-percent:0;mso-width-relative:margin;mso-height-relative:margin" o:gfxdata="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" adj="7905" strokecolor="#9cc2e5 [1940]" strokeweight="1pt">
+                <v:stroke endarrow="block" joinstyle="miter"/>
+              </v:shape>
+            </w:pict>
+          </mc:Fallback>
+        </mc:AlternateContent>
+      </w:r>
+      <w:r>
+        <w:rPr>
+          <w:lang w:val="en-GB" w:eastAsia="en-GB"/>
+        </w:rPr>
+        <w:t>With Molly’s portfolio page, this site is clear and has an appealing colour scheme. It features all the items I would like to know more about as a user.</w:t>
+      </w:r>
+    </w:p>
+    <w:p>
+      <w:pPr>
+        <w:pStyle w:val="ListParagraph"/>
+        <w:numPr>
+          <w:ilvl w:val="0"/>
+          <w:numId w:val="32"/>
+        </w:numPr>
+        <w:rPr>
+          <w:lang w:val="en-GB" w:eastAsia="en-GB"/>
+        </w:rPr>
+      </w:pPr>
+      <w:r>
+        <w:rPr>
+          <w:lang w:val="en-GB" w:eastAsia="en-GB"/>
+        </w:rPr>
+        <w:t>A very clear layout; not cluttered with many titles to navigate through</w:t>
+      </w:r>
+    </w:p>
+    <w:p>
+      <w:pPr>
+        <w:pStyle w:val="ListParagraph"/>
+        <w:numPr>
+          <w:ilvl w:val="0"/>
+          <w:numId w:val="31"/>
+        </w:numPr>
+        <w:rPr>
+          <w:lang w:val="en-GB" w:eastAsia="en-GB"/>
+        </w:rPr>
+      </w:pPr>
+      <w:r>
+        <w:rPr>
+          <w:noProof/>
+          <w:lang w:val="en-GB" w:eastAsia="en-GB"/>
+        </w:rPr>
+        <mc:AlternateContent>
+          <mc:Choice Requires="wps">
+            <w:drawing>
+              <wp:anchor distT="0" distB="0" distL="114300" distR="114300" simplePos="0" relativeHeight="251678720" behindDoc="0" locked="0" layoutInCell="1" allowOverlap="1" wp14:anchorId="63C44140" wp14:editId="4AA872B0">
+                <wp:simplePos x="0" y="0"/>
+                <wp:positionH relativeFrom="column">
+                  <wp:posOffset>1474198</wp:posOffset>
+                </wp:positionH>
+                <wp:positionV relativeFrom="paragraph">
+                  <wp:posOffset>297180</wp:posOffset>
+                </wp:positionV>
+                <wp:extent cx="964730" cy="110996"/>
+                <wp:effectExtent l="19050" t="76200" r="26035" b="22860"/>
+                <wp:wrapNone/>
+                <wp:docPr id="15" name="Connector: Curved 15"/>
+                <wp:cNvGraphicFramePr/>
+                <a:graphic xmlns:a="http://schemas.openxmlformats.org/drawingml/2006/main">
+                  <a:graphicData uri="http://schemas.microsoft.com/office/word/2010/wordprocessingShape">
+                    <wps:wsp>
+                      <wps:cNvCnPr/>
+                      <wps:spPr>
+                        <a:xfrm flipH="1" flipV="1">
+                          <a:off x="0" y="0"/>
+                          <a:ext cx="964730" cy="110996"/>
+                        </a:xfrm>
+                        <a:prstGeom prst="curvedConnector3">
+                          <a:avLst>
+                            <a:gd name="adj1" fmla="val 33175"/>
+                          </a:avLst>
+                        </a:prstGeom>
+                        <a:ln>
+                          <a:solidFill>
+                            <a:schemeClr val="accent1">
+                              <a:lumMod val="60000"/>
+                              <a:lumOff val="40000"/>
+                            </a:schemeClr>
+                          </a:solidFill>
+                          <a:tailEnd type="triangle"/>
+                        </a:ln>
+                      </wps:spPr>
+                      <wps:style>
+                        <a:lnRef idx="2">
+                          <a:schemeClr val="accent1"/>
+                        </a:lnRef>
+                        <a:fillRef idx="0">
+                          <a:schemeClr val="accent1"/>
+                        </a:fillRef>
+                        <a:effectRef idx="1">
+                          <a:schemeClr val="accent1"/>
+                        </a:effectRef>
+                        <a:fontRef idx="minor">
+                          <a:schemeClr val="tx1"/>
+                        </a:fontRef>
+                      </wps:style>
+                      <wps:bodyPr/>
+                    </wps:wsp>
+                  </a:graphicData>
+                </a:graphic>
+                <wp14:sizeRelH relativeFrom="margin">
+                  <wp14:pctWidth>0</wp14:pctWidth>
+                </wp14:sizeRelH>
+                <wp14:sizeRelV relativeFrom="margin">
+                  <wp14:pctHeight>0</wp14:pctHeight>
+                </wp14:sizeRelV>
+              </wp:anchor>
+            </w:drawing>
+          </mc:Choice>
+          <mc:Fallback>
+            <w:pict>
+              <v:shape w14:anchorId="33E4B8B2" id="Connector: Curved 15" o:spid="_x0000_s1026" type="#_x0000_t38" style="position:absolute;margin-left:116.1pt;margin-top:23.4pt;width:75.95pt;height:8.75pt;flip:x y;z-index:251678720;visibility:visible;mso-wrap-style:square;mso-width-percent:0;mso-height-percent:0;mso-wrap-distance-left:9pt;mso-wrap-distance-top:0;mso-wrap-distance-right:9pt;mso-wrap-distance-bottom:0;mso-position-horizontal:absolute;mso-position-horizontal-relative:text;mso-position-vertical:absolute;mso-position-vertical-relative:text;mso-width-percent:0;mso-height-percent:0;mso-width-relative:margin;mso-height-relative:margin" o:gfxdata="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" adj="7166" strokecolor="#9cc2e5 [1940]" strokeweight="1pt">
+                <v:stroke endarrow="block" joinstyle="miter"/>
+              </v:shape>
+            </w:pict>
+          </mc:Fallback>
+        </mc:AlternateContent>
+      </w:r>
+      <w:r>
+        <w:rPr>
+          <w:noProof/>
+          <w:lang w:val="en-GB" w:eastAsia="en-GB"/>
+        </w:rPr>
+        <mc:AlternateContent>
+          <mc:Choice Requires="wps">
+            <w:drawing>
+              <wp:anchor distT="0" distB="0" distL="114300" distR="114300" simplePos="0" relativeHeight="251680768" behindDoc="0" locked="0" layoutInCell="1" allowOverlap="1" wp14:anchorId="4DD82E39" wp14:editId="015ACE8B">
+                <wp:simplePos x="0" y="0"/>
+                <wp:positionH relativeFrom="column">
+                  <wp:posOffset>1918653</wp:posOffset>
+                </wp:positionH>
+                <wp:positionV relativeFrom="paragraph">
+                  <wp:posOffset>40225</wp:posOffset>
+                </wp:positionV>
+                <wp:extent cx="520748" cy="45719"/>
+                <wp:effectExtent l="19050" t="76200" r="12700" b="50165"/>
+                <wp:wrapNone/>
+                <wp:docPr id="16" name="Connector: Curved 16"/>
+                <wp:cNvGraphicFramePr/>
+                <a:graphic xmlns:a="http://schemas.openxmlformats.org/drawingml/2006/main">
+                  <a:graphicData uri="http://schemas.microsoft.com/office/word/2010/wordprocessingShape">
+                    <wps:wsp>
+                      <wps:cNvCnPr/>
+                      <wps:spPr>
+                        <a:xfrm flipH="1" flipV="1">
+                          <a:off x="0" y="0"/>
+                          <a:ext cx="520748" cy="45719"/>
+                        </a:xfrm>
+                        <a:prstGeom prst="curvedConnector3">
+                          <a:avLst>
+                            <a:gd name="adj1" fmla="val 15098"/>
+                          </a:avLst>
+                        </a:prstGeom>
+                        <a:ln>
+                          <a:solidFill>
+                            <a:schemeClr val="accent1">
+                              <a:lumMod val="60000"/>
+                              <a:lumOff val="40000"/>
+                            </a:schemeClr>
+                          </a:solidFill>
+                          <a:tailEnd type="triangle"/>
+                        </a:ln>
+                      </wps:spPr>
+                      <wps:style>
+                        <a:lnRef idx="2">
+                          <a:schemeClr val="accent1"/>
+                        </a:lnRef>
+                        <a:fillRef idx="0">
+                          <a:schemeClr val="accent1"/>
+                        </a:fillRef>
+                        <a:effectRef idx="1">
+                          <a:schemeClr val="accent1"/>
+                        </a:effectRef>
+                        <a:fontRef idx="minor">
+                          <a:schemeClr val="tx1"/>
+                        </a:fontRef>
+                      </wps:style>
+                      <wps:bodyPr/>
+                    </wps:wsp>
+                  </a:graphicData>
+                </a:graphic>
+                <wp14:sizeRelH relativeFrom="margin">
+                  <wp14:pctWidth>0</wp14:pctWidth>
+                </wp14:sizeRelH>
+                <wp14:sizeRelV relativeFrom="margin">
+                  <wp14:pctHeight>0</wp14:pctHeight>
+                </wp14:sizeRelV>
+              </wp:anchor>
+            </w:drawing>
+          </mc:Choice>
+          <mc:Fallback>
+            <w:pict>
+              <v:shape w14:anchorId="48A23E62" id="Connector: Curved 16" o:spid="_x0000_s1026" type="#_x0000_t38" style="position:absolute;margin-left:151.1pt;margin-top:3.15pt;width:41pt;height:3.6pt;flip:x y;z-index:251680768;visibility:visible;mso-wrap-style:square;mso-width-percent:0;mso-height-percent:0;mso-wrap-distance-left:9pt;mso-wrap-distance-top:0;mso-wrap-distance-right:9pt;mso-wrap-distance-bottom:0;mso-position-horizontal:absolute;mso-position-horizontal-relative:text;mso-position-vertical:absolute;mso-position-vertical-relative:text;mso-width-percent:0;mso-height-percent:0;mso-width-relative:margin;mso-height-relative:margin" o:gfxdata="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" adj="3261" strokecolor="#9cc2e5 [1940]" strokeweight="1pt">
+                <v:stroke endarrow="block" joinstyle="miter"/>
+              </v:shape>
+            </w:pict>
+          </mc:Fallback>
+        </mc:AlternateContent>
+      </w:r>
+      <w:r>
+        <w:rPr>
+          <w:lang w:val="en-GB" w:eastAsia="en-GB"/>
+        </w:rPr>
+        <w:t>The rotating photos allows for multiple snapshots of a project</w:t>
+      </w:r>
+    </w:p>
+    <w:p>
+      <w:pPr>
+        <w:pStyle w:val="ListParagraph"/>
+        <w:numPr>
+          <w:ilvl w:val="0"/>
+          <w:numId w:val="31"/>
+        </w:numPr>
+        <w:rPr>
+          <w:lang w:val="en-GB" w:eastAsia="en-GB"/>
+        </w:rPr>
+      </w:pPr>
+      <w:r>
+        <w:rPr>
+          <w:lang w:val="en-GB" w:eastAsia="en-GB"/>
+        </w:rPr>
+        <w:t>Colour scheme continues throughout for links and contrasts very clearly with orange on grey!</w:t>
+      </w:r>
+    </w:p>
+    <w:p>
+      <w:pPr>
+        <w:pStyle w:val="ListParagraph"/>
+        <w:rPr>
+          <w:lang w:val="en-GB" w:eastAsia="en-GB"/>
+        </w:rPr>
+      </w:pPr>
+      <w:r>
+        <w:rPr>
+          <w:noProof/>
+        </w:rPr>
+        <w:drawing>
+          <wp:anchor distT="0" distB="0" distL="114300" distR="114300" simplePos="0" relativeHeight="251670528" behindDoc="0" locked="0" layoutInCell="1" allowOverlap="1" wp14:anchorId="2DAB68F4" wp14:editId="0DF78DC5">
+            <wp:simplePos x="0" y="0"/>
+            <wp:positionH relativeFrom="column">
+              <wp:posOffset>-5715</wp:posOffset>
+            </wp:positionH>
+            <wp:positionV relativeFrom="paragraph">
+              <wp:posOffset>172673</wp:posOffset>
+            </wp:positionV>
+            <wp:extent cx="2387600" cy="1177925"/>
+            <wp:effectExtent l="0" t="0" r="0" b="3175"/>
+            <wp:wrapSquare wrapText="bothSides"/>
+            <wp:docPr id="9" name="Picture 9"/>
+            <wp:cNvGraphicFramePr>
+              <a:graphicFrameLocks xmlns:a="http://schemas.openxmlformats.org/drawingml/2006/main" noChangeAspect="1"/>
+            </wp:cNvGraphicFramePr>
+            <a:graphic xmlns:a="http://schemas.openxmlformats.org/drawingml/2006/main">
+              <a:graphicData uri="http://schemas.openxmlformats.org/drawingml/2006/picture">
+                <pic:pic xmlns:pic="http://schemas.openxmlformats.org/drawingml/2006/picture">
+                  <pic:nvPicPr>
+                    <pic:cNvPr id="1" name=""/>
+                    <pic:cNvPicPr/>
+                  </pic:nvPicPr>
+                  <pic:blipFill>
+                    <a:blip r:embed="rId19" cstate="print">
+                      <a:extLst>
+                        <a:ext uri="{28A0092B-C50C-407E-A947-70E740481C1C}">
+                          <a14:useLocalDpi xmlns:a14="http://schemas.microsoft.com/office/drawing/2010/main" val="0"/>
+                        </a:ext>
+                      </a:extLst>
+                    </a:blip>
+                    <a:stretch>
+                      <a:fillRect/>
+                    </a:stretch>
+                  </pic:blipFill>
+                  <pic:spPr>
+                    <a:xfrm>
+                      <a:off x="0" y="0"/>
+                      <a:ext cx="2387600" cy="1177925"/>
+                    </a:xfrm>
+                    <a:prstGeom prst="rect">
+                      <a:avLst/>
+                    </a:prstGeom>
+                  </pic:spPr>
+                </pic:pic>
+              </a:graphicData>
+            </a:graphic>
+            <wp14:sizeRelH relativeFrom="margin">
+              <wp14:pctWidth>0</wp14:pctWidth>
+            </wp14:sizeRelH>
+            <wp14:sizeRelV relativeFrom="margin">
+              <wp14:pctHeight>0</wp14:pctHeight>
+            </wp14:sizeRelV>
+          </wp:anchor>
+        </w:drawing>
+      </w:r>
+    </w:p>
+    <w:p>
+      <w:pPr>
+        <w:rPr>
+          <w:b/>
+          <w:i/>
+          <w:lang w:val="en-GB" w:eastAsia="en-GB"/>
+        </w:rPr>
+      </w:pPr>
+      <w:hyperlink r:id="rId20" w:history="1">
+        <w:r>
+          <w:rPr>
+            <w:rStyle w:val="Hyperlink"/>
+            <w:b/>
+            <w:i/>
+            <w:lang w:val="en-GB" w:eastAsia="en-GB"/>
+          </w:rPr>
+          <w:t>http://bellbros.com/</w:t>
+        </w:r>
+      </w:hyperlink>
+      <w:r>
+        <w:rPr>
+          <w:b/>
+          <w:i/>
+          <w:lang w:val="en-GB" w:eastAsia="en-GB"/>
+        </w:rPr>
+        <w:t xml:space="preserve"> </w:t>
+      </w:r>
+    </w:p>
+    <w:p>
+      <w:pPr>
+        <w:rPr>
+          <w:lang w:val="en-GB" w:eastAsia="en-GB"/>
+        </w:rPr>
+      </w:pPr>
+      <w:r>
+        <w:rPr>
+          <w:noProof/>
+          <w:lang w:val="en-GB" w:eastAsia="en-GB"/>
+        </w:rPr>
+        <mc:AlternateContent>
+          <mc:Choice Requires="wps">
+            <w:drawing>
+              <wp:anchor distT="0" distB="0" distL="114300" distR="114300" simplePos="0" relativeHeight="251682816" behindDoc="0" locked="0" layoutInCell="1" allowOverlap="1" wp14:anchorId="3A2A77CC" wp14:editId="57C38A7C">
+                <wp:simplePos x="0" y="0"/>
+                <wp:positionH relativeFrom="column">
+                  <wp:posOffset>1649090</wp:posOffset>
+                </wp:positionH>
+                <wp:positionV relativeFrom="paragraph">
+                  <wp:posOffset>516714</wp:posOffset>
+                </wp:positionV>
+                <wp:extent cx="790142" cy="237343"/>
+                <wp:effectExtent l="0" t="57150" r="10160" b="29845"/>
+                <wp:wrapNone/>
+                <wp:docPr id="17" name="Connector: Curved 17"/>
+                <wp:cNvGraphicFramePr/>
+                <a:graphic xmlns:a="http://schemas.openxmlformats.org/drawingml/2006/main">
+                  <a:graphicData uri="http://schemas.microsoft.com/office/word/2010/wordprocessingShape">
+                    <wps:wsp>
+                      <wps:cNvCnPr/>
+                      <wps:spPr>
+                        <a:xfrm flipH="1" flipV="1">
+                          <a:off x="0" y="0"/>
+                          <a:ext cx="790142" cy="237343"/>
+                        </a:xfrm>
+                        <a:prstGeom prst="curvedConnector3">
+                          <a:avLst>
+                            <a:gd name="adj1" fmla="val 33175"/>
+                          </a:avLst>
+                        </a:prstGeom>
+                        <a:ln>
+                          <a:solidFill>
+                            <a:schemeClr val="accent1">
+                              <a:lumMod val="60000"/>
+                              <a:lumOff val="40000"/>
+                            </a:schemeClr>
+                          </a:solidFill>
+                          <a:tailEnd type="triangle"/>
+                        </a:ln>
+                      </wps:spPr>
+                      <wps:style>
+                        <a:lnRef idx="2">
+                          <a:schemeClr val="accent1"/>
+                        </a:lnRef>
+                        <a:fillRef idx="0">
+                          <a:schemeClr val="accent1"/>
+                        </a:fillRef>
+                        <a:effectRef idx="1">
+                          <a:schemeClr val="accent1"/>
+                        </a:effectRef>
+                        <a:fontRef idx="minor">
+                          <a:schemeClr val="tx1"/>
+                        </a:fontRef>
+                      </wps:style>
+                      <wps:bodyPr/>
+                    </wps:wsp>
+                  </a:graphicData>
+                </a:graphic>
+                <wp14:sizeRelH relativeFrom="margin">
+                  <wp14:pctWidth>0</wp14:pctWidth>
+                </wp14:sizeRelH>
+                <wp14:sizeRelV relativeFrom="margin">
+                  <wp14:pctHeight>0</wp14:pctHeight>
+                </wp14:sizeRelV>
+              </wp:anchor>
+            </w:drawing>
+          </mc:Choice>
+          <mc:Fallback>
+            <w:pict>
+              <v:shape w14:anchorId="7FD53E81" id="Connector: Curved 17" o:spid="_x0000_s1026" type="#_x0000_t38" style="position:absolute;margin-left:129.85pt;margin-top:40.7pt;width:62.2pt;height:18.7pt;flip:x y;z-index:251682816;visibility:visible;mso-wrap-style:square;mso-width-percent:0;mso-height-percent:0;mso-wrap-distance-left:9pt;mso-wrap-distance-top:0;mso-wrap-distance-right:9pt;mso-wrap-distance-bottom:0;mso-position-horizontal:absolute;mso-position-horizontal-relative:text;mso-position-vertical:absolute;mso-position-vertical-relative:text;mso-width-percent:0;mso-height-percent:0;mso-width-relative:margin;mso-height-relative:margin" o:gfxdata="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" adj="7166" strokecolor="#9cc2e5 [1940]" strokeweight="1pt">
+                <v:stroke endarrow="block" joinstyle="miter"/>
+              </v:shape>
+            </w:pict>
+          </mc:Fallback>
+        </mc:AlternateContent>
+      </w:r>
+      <w:r>
+        <w:rPr>
+          <w:lang w:val="en-GB" w:eastAsia="en-GB"/>
+        </w:rPr>
+        <w:t xml:space="preserve">This site is quite different and has some amazing transitions and all with scrolling actions! Again the screen shot here does not do it justice, you should </w:t>
+      </w:r>
+      <w:r>
+        <w:rPr>
+          <w:lang w:val="en-GB" w:eastAsia="en-GB"/>
+        </w:rPr>
+        <w:t>definitely</w:t>
+      </w:r>
+      <w:r>
+        <w:rPr>
+          <w:lang w:val="en-GB" w:eastAsia="en-GB"/>
+        </w:rPr>
+        <w:t xml:space="preserve"> have a look at it with the link above (or </w:t>
+      </w:r>
+      <w:hyperlink r:id="rId21" w:history="1">
+        <w:r>
+          <w:rPr>
+            <w:rStyle w:val="Hyperlink"/>
+            <w:b/>
+            <w:i/>
+            <w:lang w:val="en-GB" w:eastAsia="en-GB"/>
+          </w:rPr>
+          <w:t>here</w:t>
+        </w:r>
+      </w:hyperlink>
+      <w:r>
+        <w:rPr>
+          <w:lang w:val="en-GB" w:eastAsia="en-GB"/>
+        </w:rPr>
+        <w:t xml:space="preserve"> </w:t>
+      </w:r>
+      <w:proofErr w:type="gramStart"/>
+      <w:r>
+        <w:rPr>
+          <w:lang w:val="en-GB" w:eastAsia="en-GB"/>
+        </w:rPr>
+        <w:t>:) )</w:t>
+      </w:r>
+      <w:proofErr w:type="gramEnd"/>
+      <w:r>
+        <w:rPr>
+          <w:lang w:val="en-GB" w:eastAsia="en-GB"/>
+        </w:rPr>
+        <w:t xml:space="preserve">. </w:t>
+      </w:r>
+    </w:p>
+    <w:p>
+      <w:pPr>
+        <w:pStyle w:val="ListParagraph"/>
+        <w:numPr>
+          <w:ilvl w:val="0"/>
+          <w:numId w:val="33"/>
+        </w:numPr>
+        <w:rPr>
+          <w:lang w:val="en-GB" w:eastAsia="en-GB"/>
+        </w:rPr>
+      </w:pPr>
+      <w:r>
+        <w:rPr>
+          <w:lang w:val="en-GB" w:eastAsia="en-GB"/>
+        </w:rPr>
+        <w:t>This site may be for displaying a different type of information as a web development groups page, however I quite like the design and continuous flow of the site!</w:t>
+      </w:r>
+    </w:p>
+    <w:p>
+      <w:pPr>
+        <w:rPr>
+          <w:lang w:val="en-GB" w:eastAsia="en-GB"/>
+        </w:rPr>
+      </w:pPr>
+    </w:p>
+    <w:p>
+      <w:pPr>
+        <w:rPr>
+          <w:lang w:val="en-GB" w:eastAsia="en-GB"/>
+        </w:rPr>
+      </w:pPr>
+      <w:r>
+        <w:rPr>
+          <w:lang w:val="en-GB" w:eastAsia="en-GB"/>
+        </w:rPr>
+        <w:t>Additional sites that I looked at, but did not draw much inspiration from, include</w:t>
+      </w:r>
+    </w:p>
+    <w:p>
+      <w:pPr>
+        <w:rPr>
+          <w:lang w:val="en-GB" w:eastAsia="en-GB"/>
+        </w:rPr>
+      </w:pPr>
+      <w:hyperlink r:id="rId22" w:history="1">
+        <w:r>
+          <w:rPr>
+            <w:rStyle w:val="Hyperlink"/>
+            <w:lang w:val="en-GB" w:eastAsia="en-GB"/>
+          </w:rPr>
+          <w:t>https://caro</w:t>
+        </w:r>
+        <w:r>
+          <w:rPr>
+            <w:rStyle w:val="Hyperlink"/>
+            <w:lang w:val="en-GB" w:eastAsia="en-GB"/>
+          </w:rPr>
+          <w:t>l</w:t>
+        </w:r>
+        <w:r>
+          <w:rPr>
+            <w:rStyle w:val="Hyperlink"/>
+            <w:lang w:val="en-GB" w:eastAsia="en-GB"/>
+          </w:rPr>
+          <w:t>inedussuel.com/</w:t>
+        </w:r>
+      </w:hyperlink>
+      <w:r>
+        <w:rPr>
+          <w:color w:val="1F4E79" w:themeColor="accent1" w:themeShade="80"/>
+          <w:lang w:val="en-GB" w:eastAsia="en-GB"/>
+        </w:rPr>
+        <w:t xml:space="preserve"> </w:t>
+      </w:r>
+      <w:r>
+        <w:rPr>
+          <w:color w:val="1F4E79" w:themeColor="accent1" w:themeShade="80"/>
+          <w:lang w:val="en-GB" w:eastAsia="en-GB"/>
+        </w:rPr>
+        <w:t xml:space="preserve"> </w:t>
+      </w:r>
+      <w:r>
+        <w:rPr>
+          <w:lang w:val="en-GB" w:eastAsia="en-GB"/>
+        </w:rPr>
+        <w:t xml:space="preserve">&amp;  </w:t>
+      </w:r>
+      <w:hyperlink r:id="rId23" w:history="1">
+        <w:r>
+          <w:rPr>
+            <w:rStyle w:val="Hyperlink"/>
+            <w:lang w:val="en-GB" w:eastAsia="en-GB"/>
+          </w:rPr>
+          <w:t>http://jen.lu/</w:t>
+        </w:r>
+      </w:hyperlink>
+      <w:r>
+        <w:rPr>
+          <w:lang w:val="en-GB" w:eastAsia="en-GB"/>
+        </w:rPr>
+        <w:t xml:space="preserve"> .   I did not take much from these sites as it would be very ambitious to complete something like this, especially for Jen Lu’s site!</w:t>
+      </w:r>
+    </w:p>
+    <w:p>
+      <w:pPr>
+        <w:rPr>
+          <w:lang w:val="en-GB" w:eastAsia="en-GB"/>
+        </w:rPr>
+      </w:pPr>
+    </w:p>
+    <w:p>
+      <w:pPr>
+        <w:rPr>
+          <w:lang w:val="en-GB" w:eastAsia="en-GB"/>
+        </w:rPr>
+      </w:pPr>
+    </w:p>
+    <w:p>
+      <w:pPr>
+        <w:rPr>
+          <w:lang w:val="en-GB" w:eastAsia="en-GB"/>
+        </w:rPr>
+      </w:pPr>
+    </w:p>
+    <w:p>
+      <w:pPr>
+        <w:rPr>
+          <w:lang w:val="en-GB" w:eastAsia="en-GB"/>
+        </w:rPr>
+      </w:pPr>
+    </w:p>
+    <w:p>
+      <w:pPr>
+        <w:rPr>
+          <w:lang w:val="en-GB" w:eastAsia="en-GB"/>
+        </w:rPr>
+      </w:pPr>
+    </w:p>
+    <w:p>
+      <w:pPr>
+        <w:rPr>
+          <w:lang w:val="en-GB" w:eastAsia="en-GB"/>
+        </w:rPr>
+      </w:pPr>
+    </w:p>
+    <w:p>
+      <w:pPr>
+        <w:rPr>
+          <w:lang w:val="en-GB" w:eastAsia="en-GB"/>
+        </w:rPr>
+      </w:pPr>
+    </w:p>
+    <w:p>
+      <w:pPr>
+        <w:pStyle w:val="Heading3"/>
+        <w:rPr>
+          <w:lang w:val="en-GB" w:eastAsia="en-GB"/>
+        </w:rPr>
+      </w:pPr>
+      <w:r>
+        <w:rPr>
+          <w:lang w:val="en-GB" w:eastAsia="en-GB"/>
+        </w:rPr>
+        <w:lastRenderedPageBreak/>
+        <w:t>Site structure</w:t>
+      </w:r>
+    </w:p>
+    <w:p>
+      <w:pPr>
+        <w:rPr>
+          <w:lang w:val="en-GB" w:eastAsia="en-GB"/>
+        </w:rPr>
+      </w:pPr>
+      <w:r>
+        <w:rPr>
+          <w:lang w:val="en-GB" w:eastAsia="en-GB"/>
+        </w:rPr>
+        <w:t xml:space="preserve">With all this inspiration I was able to draw up a structure to the site. This has been outlined as the following </w:t>
+      </w:r>
+    </w:p>
+    <w:p>
+      <w:pPr>
+        <w:pStyle w:val="ListParagraph"/>
+        <w:numPr>
+          <w:ilvl w:val="0"/>
+          <w:numId w:val="33"/>
+        </w:numPr>
+        <w:ind w:left="709"/>
+        <w:rPr>
+          <w:lang w:val="en-GB" w:eastAsia="en-GB"/>
+        </w:rPr>
+      </w:pPr>
+      <w:r>
+        <w:rPr>
+          <w:lang w:val="en-GB" w:eastAsia="en-GB"/>
+        </w:rPr>
+        <w:t xml:space="preserve">A </w:t>
+      </w:r>
+      <w:r>
+        <w:rPr>
+          <w:lang w:val="en-GB" w:eastAsia="en-GB"/>
+        </w:rPr>
+        <w:t>single navigation bar to the top which remains with the user as they scroll down</w:t>
+      </w:r>
+    </w:p>
+    <w:p>
+      <w:pPr>
+        <w:pStyle w:val="ListParagraph"/>
+        <w:numPr>
+          <w:ilvl w:val="0"/>
+          <w:numId w:val="33"/>
+        </w:numPr>
+        <w:ind w:left="709"/>
+        <w:rPr>
+          <w:lang w:val="en-GB" w:eastAsia="en-GB"/>
+        </w:rPr>
+      </w:pPr>
+      <w:r>
+        <w:rPr>
+          <w:lang w:val="en-GB" w:eastAsia="en-GB"/>
+        </w:rPr>
+        <w:t>The menu items are clickable which will navigate to the relevant section as necessary and smooth scroll is enabled.</w:t>
+      </w:r>
+    </w:p>
+    <w:p>
+      <w:pPr>
+        <w:pStyle w:val="ListParagraph"/>
+        <w:numPr>
+          <w:ilvl w:val="0"/>
+          <w:numId w:val="33"/>
+        </w:numPr>
+        <w:ind w:left="709"/>
+        <w:rPr>
+          <w:lang w:val="en-GB" w:eastAsia="en-GB"/>
+        </w:rPr>
+      </w:pPr>
+      <w:r>
+        <w:rPr>
+          <w:lang w:val="en-GB" w:eastAsia="en-GB"/>
+        </w:rPr>
+        <w:t>Image examples from projects should be shown in first part.</w:t>
+      </w:r>
+    </w:p>
+    <w:p>
+      <w:pPr>
+        <w:pStyle w:val="ListParagraph"/>
+        <w:numPr>
+          <w:ilvl w:val="0"/>
+          <w:numId w:val="33"/>
+        </w:numPr>
+        <w:ind w:left="709"/>
+        <w:rPr>
+          <w:lang w:val="en-GB" w:eastAsia="en-GB"/>
+        </w:rPr>
+      </w:pPr>
+      <w:r>
+        <w:rPr>
+          <w:lang w:val="en-GB" w:eastAsia="en-GB"/>
+        </w:rPr>
+        <w:t>The menu bar should have clear distinct sections – 5 to match the criteria for the assignment.</w:t>
+      </w:r>
+    </w:p>
+    <w:p>
+      <w:pPr>
+        <w:rPr>
+          <w:lang w:val="en-GB" w:eastAsia="en-GB"/>
+        </w:rPr>
+      </w:pPr>
+    </w:p>
+    <w:p>
+      <w:pPr>
+        <w:pStyle w:val="Heading3"/>
         <w:rPr>
           <w:lang w:val="en-GB" w:eastAsia="en-GB"/>
         </w:rPr>
@@ -527,7 +1790,13 @@
         <w:rPr>
           <w:lang w:val="en-GB" w:eastAsia="en-GB"/>
         </w:rPr>
-        <w:t xml:space="preserve">User profiles, user stories ad </w:t>
+        <w:t>To understand the users which may be using Colin’s site I constructed u</w:t>
+      </w:r>
+      <w:r>
+        <w:rPr>
+          <w:lang w:val="en-GB" w:eastAsia="en-GB"/>
+        </w:rPr>
+        <w:t xml:space="preserve">ser profiles, user stories ad </w:t>
       </w:r>
       <w:r>
         <w:rPr>
@@ -540,6 +1809,944 @@
           <w:lang w:val="en-GB" w:eastAsia="en-GB"/>
         </w:rPr>
         <w:t xml:space="preserve"> journeys</w:t>
+      </w:r>
+      <w:r>
+        <w:rPr>
+          <w:lang w:val="en-GB" w:eastAsia="en-GB"/>
+        </w:rPr>
+        <w:t xml:space="preserve"> for three </w:t>
+      </w:r>
+      <w:r>
+        <w:rPr>
+          <w:i/>
+          <w:lang w:val="en-GB" w:eastAsia="en-GB"/>
+        </w:rPr>
+        <w:t>potential</w:t>
+      </w:r>
+      <w:r>
+        <w:rPr>
+          <w:lang w:val="en-GB" w:eastAsia="en-GB"/>
+        </w:rPr>
+        <w:t xml:space="preserve"> users.</w:t>
+      </w:r>
+      <w:r>
+        <w:rPr>
+          <w:lang w:val="en-GB" w:eastAsia="en-GB"/>
+        </w:rPr>
+        <w:t xml:space="preserve">  With this brainstorming and considering users. I was able to use this thoroughly with the next task (3</w:t>
+      </w:r>
+      <w:r>
+        <w:rPr>
+          <w:vertAlign w:val="superscript"/>
+          <w:lang w:val="en-GB" w:eastAsia="en-GB"/>
+        </w:rPr>
+        <w:t>rd</w:t>
+      </w:r>
+      <w:r>
+        <w:rPr>
+          <w:lang w:val="en-GB" w:eastAsia="en-GB"/>
+        </w:rPr>
+        <w:t xml:space="preserve"> task) for the creation of the prototype page.</w:t>
+      </w:r>
+    </w:p>
+    <w:p>
+      <w:pPr>
+        <w:rPr>
+          <w:lang w:val="en-GB" w:eastAsia="en-GB"/>
+        </w:rPr>
+      </w:pPr>
+    </w:p>
+    <w:p>
+      <w:pPr>
+        <w:pStyle w:val="Heading5"/>
+        <w:rPr>
+          <w:lang w:val="en-GB" w:eastAsia="en-GB"/>
+        </w:rPr>
+      </w:pPr>
+      <w:r>
+        <w:rPr>
+          <w:noProof/>
+        </w:rPr>
+        <w:drawing>
+          <wp:anchor distT="0" distB="0" distL="114300" distR="114300" simplePos="0" relativeHeight="251684864" behindDoc="0" locked="0" layoutInCell="1" allowOverlap="1" wp14:anchorId="1CAB5E55" wp14:editId="5E715BFB">
+            <wp:simplePos x="0" y="0"/>
+            <wp:positionH relativeFrom="column">
+              <wp:posOffset>3379308</wp:posOffset>
+            </wp:positionH>
+            <wp:positionV relativeFrom="paragraph">
+              <wp:posOffset>227330</wp:posOffset>
+            </wp:positionV>
+            <wp:extent cx="3295650" cy="2218055"/>
+            <wp:effectExtent l="0" t="0" r="0" b="0"/>
+            <wp:wrapSquare wrapText="bothSides"/>
+            <wp:docPr id="20" name="Picture 20"/>
+            <wp:cNvGraphicFramePr>
+              <a:graphicFrameLocks xmlns:a="http://schemas.openxmlformats.org/drawingml/2006/main" noChangeAspect="1"/>
+            </wp:cNvGraphicFramePr>
+            <a:graphic xmlns:a="http://schemas.openxmlformats.org/drawingml/2006/main">
+              <a:graphicData uri="http://schemas.openxmlformats.org/drawingml/2006/picture">
+                <pic:pic xmlns:pic="http://schemas.openxmlformats.org/drawingml/2006/picture">
+                  <pic:nvPicPr>
+                    <pic:cNvPr id="0" name="Picture 5"/>
+                    <pic:cNvPicPr>
+                      <a:picLocks noChangeAspect="1" noChangeArrowheads="1"/>
+                    </pic:cNvPicPr>
+                  </pic:nvPicPr>
+                  <pic:blipFill rotWithShape="1">
+                    <a:blip r:embed="rId24" cstate="print">
+                      <a:extLst>
+                        <a:ext uri="{28A0092B-C50C-407E-A947-70E740481C1C}">
+                          <a14:useLocalDpi xmlns:a14="http://schemas.microsoft.com/office/drawing/2010/main" val="0"/>
+                        </a:ext>
+                      </a:extLst>
+                    </a:blip>
+                    <a:srcRect b="49504"/>
+                    <a:stretch/>
+                  </pic:blipFill>
+                  <pic:spPr bwMode="auto">
+                    <a:xfrm>
+                      <a:off x="0" y="0"/>
+                      <a:ext cx="3295650" cy="2218055"/>
+                    </a:xfrm>
+                    <a:prstGeom prst="rect">
+                      <a:avLst/>
+                    </a:prstGeom>
+                    <a:noFill/>
+                    <a:ln>
+                      <a:noFill/>
+                    </a:ln>
+                    <a:extLst>
+                      <a:ext uri="{53640926-AAD7-44D8-BBD7-CCE9431645EC}">
+                        <a14:shadowObscured xmlns:a14="http://schemas.microsoft.com/office/drawing/2010/main"/>
+                      </a:ext>
+                    </a:extLst>
+                  </pic:spPr>
+                </pic:pic>
+              </a:graphicData>
+            </a:graphic>
+            <wp14:sizeRelH relativeFrom="margin">
+              <wp14:pctWidth>0</wp14:pctWidth>
+            </wp14:sizeRelH>
+            <wp14:sizeRelV relativeFrom="margin">
+              <wp14:pctHeight>0</wp14:pctHeight>
+            </wp14:sizeRelV>
+          </wp:anchor>
+        </w:drawing>
+      </w:r>
+      <w:r>
+        <w:rPr>
+          <w:lang w:val="en-GB" w:eastAsia="en-GB"/>
+        </w:rPr>
+        <w:t>Freddie O’ Ryan</w:t>
+      </w:r>
+      <w:r>
+        <w:rPr>
+          <w:noProof/>
+        </w:rPr>
+        <w:drawing>
+          <wp:anchor distT="0" distB="0" distL="114300" distR="114300" simplePos="0" relativeHeight="251683840" behindDoc="0" locked="0" layoutInCell="1" allowOverlap="1" wp14:anchorId="59A91FCA" wp14:editId="3DA72109">
+            <wp:simplePos x="0" y="0"/>
+            <wp:positionH relativeFrom="column">
+              <wp:posOffset>-5715</wp:posOffset>
+            </wp:positionH>
+            <wp:positionV relativeFrom="paragraph">
+              <wp:posOffset>224295</wp:posOffset>
+            </wp:positionV>
+            <wp:extent cx="3295868" cy="2315689"/>
+            <wp:effectExtent l="0" t="0" r="0" b="8890"/>
+            <wp:wrapSquare wrapText="bothSides"/>
+            <wp:docPr id="18" name="Picture 18"/>
+            <wp:cNvGraphicFramePr>
+              <a:graphicFrameLocks xmlns:a="http://schemas.openxmlformats.org/drawingml/2006/main" noChangeAspect="1"/>
+            </wp:cNvGraphicFramePr>
+            <a:graphic xmlns:a="http://schemas.openxmlformats.org/drawingml/2006/main">
+              <a:graphicData uri="http://schemas.openxmlformats.org/drawingml/2006/picture">
+                <pic:pic xmlns:pic="http://schemas.openxmlformats.org/drawingml/2006/picture">
+                  <pic:nvPicPr>
+                    <pic:cNvPr id="0" name="Picture 1"/>
+                    <pic:cNvPicPr>
+                      <a:picLocks noChangeAspect="1" noChangeArrowheads="1"/>
+                    </pic:cNvPicPr>
+                  </pic:nvPicPr>
+                  <pic:blipFill>
+                    <a:blip r:embed="rId25" cstate="print">
+                      <a:extLst>
+                        <a:ext uri="{28A0092B-C50C-407E-A947-70E740481C1C}">
+                          <a14:useLocalDpi xmlns:a14="http://schemas.microsoft.com/office/drawing/2010/main" val="0"/>
+                        </a:ext>
+                      </a:extLst>
+                    </a:blip>
+                    <a:srcRect/>
+                    <a:stretch>
+                      <a:fillRect/>
+                    </a:stretch>
+                  </pic:blipFill>
+                  <pic:spPr bwMode="auto">
+                    <a:xfrm>
+                      <a:off x="0" y="0"/>
+                      <a:ext cx="3295868" cy="2315689"/>
+                    </a:xfrm>
+                    <a:prstGeom prst="rect">
+                      <a:avLst/>
+                    </a:prstGeom>
+                    <a:noFill/>
+                    <a:ln>
+                      <a:noFill/>
+                    </a:ln>
+                  </pic:spPr>
+                </pic:pic>
+              </a:graphicData>
+            </a:graphic>
+          </wp:anchor>
+        </w:drawing>
+      </w:r>
+    </w:p>
+    <w:p>
+      <w:pPr>
+        <w:rPr>
+          <w:lang w:val="en-GB" w:eastAsia="en-GB"/>
+        </w:rPr>
+      </w:pPr>
+      <w:r>
+        <w:rPr>
+          <w:noProof/>
+        </w:rPr>
+        <w:drawing>
+          <wp:anchor distT="0" distB="0" distL="114300" distR="114300" simplePos="0" relativeHeight="251685888" behindDoc="0" locked="0" layoutInCell="1" allowOverlap="1" wp14:anchorId="6B68DE21" wp14:editId="729E232F">
+            <wp:simplePos x="0" y="0"/>
+            <wp:positionH relativeFrom="column">
+              <wp:posOffset>3391535</wp:posOffset>
+            </wp:positionH>
+            <wp:positionV relativeFrom="paragraph">
+              <wp:posOffset>2332517</wp:posOffset>
+            </wp:positionV>
+            <wp:extent cx="3295368" cy="3880884"/>
+            <wp:effectExtent l="0" t="0" r="635" b="5715"/>
+            <wp:wrapNone/>
+            <wp:docPr id="19" name="Picture 19"/>
+            <wp:cNvGraphicFramePr>
+              <a:graphicFrameLocks xmlns:a="http://schemas.openxmlformats.org/drawingml/2006/main" noChangeAspect="1"/>
+            </wp:cNvGraphicFramePr>
+            <a:graphic xmlns:a="http://schemas.openxmlformats.org/drawingml/2006/main">
+              <a:graphicData uri="http://schemas.openxmlformats.org/drawingml/2006/picture">
+                <pic:pic xmlns:pic="http://schemas.openxmlformats.org/drawingml/2006/picture">
+                  <pic:nvPicPr>
+                    <pic:cNvPr id="0" name="Picture 3"/>
+                    <pic:cNvPicPr>
+                      <a:picLocks noChangeAspect="1" noChangeArrowheads="1"/>
+                    </pic:cNvPicPr>
+                  </pic:nvPicPr>
+                  <pic:blipFill rotWithShape="1">
+                    <a:blip r:embed="rId26" cstate="print">
+                      <a:extLst>
+                        <a:ext uri="{28A0092B-C50C-407E-A947-70E740481C1C}">
+                          <a14:useLocalDpi xmlns:a14="http://schemas.microsoft.com/office/drawing/2010/main" val="0"/>
+                        </a:ext>
+                      </a:extLst>
+                    </a:blip>
+                    <a:srcRect t="1499" b="10173"/>
+                    <a:stretch/>
+                  </pic:blipFill>
+                  <pic:spPr bwMode="auto">
+                    <a:xfrm>
+                      <a:off x="0" y="0"/>
+                      <a:ext cx="3295368" cy="3880884"/>
+                    </a:xfrm>
+                    <a:prstGeom prst="rect">
+                      <a:avLst/>
+                    </a:prstGeom>
+                    <a:noFill/>
+                    <a:ln>
+                      <a:noFill/>
+                    </a:ln>
+                    <a:extLst>
+                      <a:ext uri="{53640926-AAD7-44D8-BBD7-CCE9431645EC}">
+                        <a14:shadowObscured xmlns:a14="http://schemas.microsoft.com/office/drawing/2010/main"/>
+                      </a:ext>
+                    </a:extLst>
+                  </pic:spPr>
+                </pic:pic>
+              </a:graphicData>
+            </a:graphic>
+            <wp14:sizeRelH relativeFrom="margin">
+              <wp14:pctWidth>0</wp14:pctWidth>
+            </wp14:sizeRelH>
+            <wp14:sizeRelV relativeFrom="margin">
+              <wp14:pctHeight>0</wp14:pctHeight>
+            </wp14:sizeRelV>
+          </wp:anchor>
+        </w:drawing>
+      </w:r>
+    </w:p>
+    <w:p>
+      <w:pPr>
+        <w:rPr>
+          <w:lang w:val="en-GB" w:eastAsia="en-GB"/>
+        </w:rPr>
+      </w:pPr>
+    </w:p>
+    <w:p>
+      <w:pPr>
+        <w:rPr>
+          <w:lang w:val="en-GB" w:eastAsia="en-GB"/>
+        </w:rPr>
+      </w:pPr>
+    </w:p>
+    <w:p>
+      <w:pPr>
+        <w:rPr>
+          <w:lang w:val="en-GB" w:eastAsia="en-GB"/>
+        </w:rPr>
+      </w:pPr>
+    </w:p>
+    <w:p>
+      <w:pPr>
+        <w:rPr>
+          <w:lang w:val="en-GB" w:eastAsia="en-GB"/>
+        </w:rPr>
+      </w:pPr>
+    </w:p>
+    <w:p>
+      <w:pPr>
+        <w:rPr>
+          <w:lang w:val="en-GB" w:eastAsia="en-GB"/>
+        </w:rPr>
+      </w:pPr>
+    </w:p>
+    <w:p>
+      <w:pPr>
+        <w:rPr>
+          <w:lang w:val="en-GB" w:eastAsia="en-GB"/>
+        </w:rPr>
+      </w:pPr>
+    </w:p>
+    <w:p>
+      <w:pPr>
+        <w:rPr>
+          <w:lang w:val="en-GB" w:eastAsia="en-GB"/>
+        </w:rPr>
+      </w:pPr>
+    </w:p>
+    <w:p>
+      <w:pPr>
+        <w:rPr>
+          <w:lang w:val="en-GB" w:eastAsia="en-GB"/>
+        </w:rPr>
+      </w:pPr>
+    </w:p>
+    <w:p>
+      <w:pPr>
+        <w:rPr>
+          <w:lang w:val="en-GB" w:eastAsia="en-GB"/>
+        </w:rPr>
+      </w:pPr>
+    </w:p>
+    <w:p>
+      <w:pPr>
+        <w:rPr>
+          <w:lang w:val="en-GB" w:eastAsia="en-GB"/>
+        </w:rPr>
+      </w:pPr>
+    </w:p>
+    <w:p>
+      <w:pPr>
+        <w:rPr>
+          <w:lang w:val="en-GB" w:eastAsia="en-GB"/>
+        </w:rPr>
+      </w:pPr>
+    </w:p>
+    <w:p>
+      <w:pPr>
+        <w:rPr>
+          <w:lang w:val="en-GB" w:eastAsia="en-GB"/>
+        </w:rPr>
+      </w:pPr>
+    </w:p>
+    <w:p>
+      <w:pPr>
+        <w:pStyle w:val="Heading5"/>
+        <w:rPr>
+          <w:lang w:val="en-GB" w:eastAsia="en-GB"/>
+        </w:rPr>
+      </w:pPr>
+      <w:r>
+        <w:rPr>
+          <w:noProof/>
+        </w:rPr>
+        <w:lastRenderedPageBreak/>
+        <mc:AlternateContent>
+          <mc:Choice Requires="wps">
+            <w:drawing>
+              <wp:anchor distT="0" distB="0" distL="114300" distR="114300" simplePos="0" relativeHeight="251692032" behindDoc="0" locked="0" layoutInCell="1" allowOverlap="1" wp14:anchorId="58A8A326" wp14:editId="188E512F">
+                <wp:simplePos x="0" y="0"/>
+                <wp:positionH relativeFrom="column">
+                  <wp:posOffset>3264195</wp:posOffset>
+                </wp:positionH>
+                <wp:positionV relativeFrom="paragraph">
+                  <wp:posOffset>190692</wp:posOffset>
+                </wp:positionV>
+                <wp:extent cx="0" cy="8602744"/>
+                <wp:effectExtent l="0" t="0" r="38100" b="27305"/>
+                <wp:wrapNone/>
+                <wp:docPr id="28" name="Straight Connector 28"/>
+                <wp:cNvGraphicFramePr/>
+                <a:graphic xmlns:a="http://schemas.openxmlformats.org/drawingml/2006/main">
+                  <a:graphicData uri="http://schemas.microsoft.com/office/word/2010/wordprocessingShape">
+                    <wps:wsp>
+                      <wps:cNvCnPr/>
+                      <wps:spPr>
+                        <a:xfrm>
+                          <a:off x="0" y="0"/>
+                          <a:ext cx="0" cy="8602744"/>
+                        </a:xfrm>
+                        <a:prstGeom prst="line">
+                          <a:avLst/>
+                        </a:prstGeom>
+                        <a:ln w="9525" cap="flat" cmpd="sng" algn="ctr">
+                          <a:solidFill>
+                            <a:schemeClr val="accent1"/>
+                          </a:solidFill>
+                          <a:prstDash val="dash"/>
+                          <a:round/>
+                          <a:headEnd type="none" w="med" len="med"/>
+                          <a:tailEnd type="none" w="med" len="med"/>
+                        </a:ln>
+                      </wps:spPr>
+                      <wps:style>
+                        <a:lnRef idx="0">
+                          <a:scrgbClr r="0" g="0" b="0"/>
+                        </a:lnRef>
+                        <a:fillRef idx="0">
+                          <a:scrgbClr r="0" g="0" b="0"/>
+                        </a:fillRef>
+                        <a:effectRef idx="0">
+                          <a:scrgbClr r="0" g="0" b="0"/>
+                        </a:effectRef>
+                        <a:fontRef idx="minor">
+                          <a:schemeClr val="tx1"/>
+                        </a:fontRef>
+                      </wps:style>
+                      <wps:bodyPr/>
+                    </wps:wsp>
+                  </a:graphicData>
+                </a:graphic>
+                <wp14:sizeRelV relativeFrom="margin">
+                  <wp14:pctHeight>0</wp14:pctHeight>
+                </wp14:sizeRelV>
+              </wp:anchor>
+            </w:drawing>
+          </mc:Choice>
+          <mc:Fallback>
+            <w:pict>
+              <v:line w14:anchorId="35B1DEC2" id="Straight Connector 28" o:spid="_x0000_s1026" style="position:absolute;z-index:251692032;visibility:visible;mso-wrap-style:square;mso-height-percent:0;mso-wrap-distance-left:9pt;mso-wrap-distance-top:0;mso-wrap-distance-right:9pt;mso-wrap-distance-bottom:0;mso-position-horizontal:absolute;mso-position-horizontal-relative:text;mso-position-vertical:absolute;mso-position-vertical-relative:text;mso-height-percent:0;mso-height-relative:margin" from="257pt,15pt" to="257pt,692.4pt" o:gfxdata="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" strokecolor="#5b9bd5 [3204]">
+                <v:stroke dashstyle="dash"/>
+              </v:line>
+            </w:pict>
+          </mc:Fallback>
+        </mc:AlternateContent>
+      </w:r>
+      <w:bookmarkStart w:id="0" w:name="_GoBack"/>
+      <w:bookmarkEnd w:id="0"/>
+      <w:r>
+        <w:rPr>
+          <w:lang w:val="en-GB" w:eastAsia="en-GB"/>
+        </w:rPr>
+        <w:t>Amy McLennan</w:t>
+      </w:r>
+      <w:r>
+        <w:rPr>
+          <w:lang w:val="en-GB" w:eastAsia="en-GB"/>
+        </w:rPr>
+        <w:tab/>
+      </w:r>
+      <w:r>
+        <w:rPr>
+          <w:lang w:val="en-GB" w:eastAsia="en-GB"/>
+        </w:rPr>
+        <w:tab/>
+      </w:r>
+      <w:r>
+        <w:rPr>
+          <w:lang w:val="en-GB" w:eastAsia="en-GB"/>
+        </w:rPr>
+        <w:tab/>
+      </w:r>
+      <w:r>
+        <w:rPr>
+          <w:lang w:val="en-GB" w:eastAsia="en-GB"/>
+        </w:rPr>
+        <w:tab/>
+      </w:r>
+      <w:r>
+        <w:rPr>
+          <w:lang w:val="en-GB" w:eastAsia="en-GB"/>
+        </w:rPr>
+        <w:tab/>
+      </w:r>
+      <w:r>
+        <w:rPr>
+          <w:lang w:val="en-GB" w:eastAsia="en-GB"/>
+        </w:rPr>
+        <w:tab/>
+        <w:t xml:space="preserve">     Patrick Gallagher</w:t>
+      </w:r>
+      <w:r>
+        <w:rPr>
+          <w:lang w:val="en-GB" w:eastAsia="en-GB"/>
+        </w:rPr>
+        <w:tab/>
+      </w:r>
+    </w:p>
+    <w:p>
+      <w:pPr>
+        <w:pStyle w:val="Heading5"/>
+        <w:rPr>
+          <w:lang w:val="en-GB" w:eastAsia="en-GB"/>
+        </w:rPr>
+      </w:pPr>
+      <w:r>
+        <w:rPr>
+          <w:noProof/>
+        </w:rPr>
+        <w:drawing>
+          <wp:anchor distT="0" distB="0" distL="36195" distR="36195" simplePos="0" relativeHeight="251689984" behindDoc="0" locked="0" layoutInCell="1" allowOverlap="1" wp14:anchorId="3048F429" wp14:editId="4E086A02">
+            <wp:simplePos x="0" y="0"/>
+            <wp:positionH relativeFrom="column">
+              <wp:posOffset>3369945</wp:posOffset>
+            </wp:positionH>
+            <wp:positionV relativeFrom="paragraph">
+              <wp:posOffset>2425065</wp:posOffset>
+            </wp:positionV>
+            <wp:extent cx="3082925" cy="3512185"/>
+            <wp:effectExtent l="0" t="0" r="3175" b="0"/>
+            <wp:wrapSquare wrapText="bothSides"/>
+            <wp:docPr id="26" name="Picture 26"/>
+            <wp:cNvGraphicFramePr>
+              <a:graphicFrameLocks xmlns:a="http://schemas.openxmlformats.org/drawingml/2006/main" noChangeAspect="1"/>
+            </wp:cNvGraphicFramePr>
+            <a:graphic xmlns:a="http://schemas.openxmlformats.org/drawingml/2006/main">
+              <a:graphicData uri="http://schemas.openxmlformats.org/drawingml/2006/picture">
+                <pic:pic xmlns:pic="http://schemas.openxmlformats.org/drawingml/2006/picture">
+                  <pic:nvPicPr>
+                    <pic:cNvPr id="0" name="Picture 17"/>
+                    <pic:cNvPicPr>
+                      <a:picLocks noChangeAspect="1" noChangeArrowheads="1"/>
+                    </pic:cNvPicPr>
+                  </pic:nvPicPr>
+                  <pic:blipFill rotWithShape="1">
+                    <a:blip r:embed="rId27" cstate="print">
+                      <a:extLst>
+                        <a:ext uri="{28A0092B-C50C-407E-A947-70E740481C1C}">
+                          <a14:useLocalDpi xmlns:a14="http://schemas.microsoft.com/office/drawing/2010/main" val="0"/>
+                        </a:ext>
+                      </a:extLst>
+                    </a:blip>
+                    <a:srcRect l="1799" r="5088" b="24724"/>
+                    <a:stretch/>
+                  </pic:blipFill>
+                  <pic:spPr bwMode="auto">
+                    <a:xfrm>
+                      <a:off x="0" y="0"/>
+                      <a:ext cx="3082925" cy="3512185"/>
+                    </a:xfrm>
+                    <a:prstGeom prst="rect">
+                      <a:avLst/>
+                    </a:prstGeom>
+                    <a:noFill/>
+                    <a:ln>
+                      <a:noFill/>
+                    </a:ln>
+                    <a:extLst>
+                      <a:ext uri="{53640926-AAD7-44D8-BBD7-CCE9431645EC}">
+                        <a14:shadowObscured xmlns:a14="http://schemas.microsoft.com/office/drawing/2010/main"/>
+                      </a:ext>
+                    </a:extLst>
+                  </pic:spPr>
+                </pic:pic>
+              </a:graphicData>
+            </a:graphic>
+            <wp14:sizeRelH relativeFrom="margin">
+              <wp14:pctWidth>0</wp14:pctWidth>
+            </wp14:sizeRelH>
+            <wp14:sizeRelV relativeFrom="margin">
+              <wp14:pctHeight>0</wp14:pctHeight>
+            </wp14:sizeRelV>
+          </wp:anchor>
+        </w:drawing>
+      </w:r>
+      <w:r>
+        <w:rPr>
+          <w:noProof/>
+        </w:rPr>
+        <w:drawing>
+          <wp:anchor distT="0" distB="0" distL="114300" distR="114300" simplePos="0" relativeHeight="251688960" behindDoc="0" locked="0" layoutInCell="1" allowOverlap="1" wp14:anchorId="0B4CC787" wp14:editId="7D5AE8AA">
+            <wp:simplePos x="0" y="0"/>
+            <wp:positionH relativeFrom="column">
+              <wp:posOffset>3371850</wp:posOffset>
+            </wp:positionH>
+            <wp:positionV relativeFrom="paragraph">
+              <wp:posOffset>21590</wp:posOffset>
+            </wp:positionV>
+            <wp:extent cx="3082925" cy="2279650"/>
+            <wp:effectExtent l="0" t="0" r="3175" b="6350"/>
+            <wp:wrapSquare wrapText="bothSides"/>
+            <wp:docPr id="25" name="Picture 25"/>
+            <wp:cNvGraphicFramePr>
+              <a:graphicFrameLocks xmlns:a="http://schemas.openxmlformats.org/drawingml/2006/main" noChangeAspect="1"/>
+            </wp:cNvGraphicFramePr>
+            <a:graphic xmlns:a="http://schemas.openxmlformats.org/drawingml/2006/main">
+              <a:graphicData uri="http://schemas.openxmlformats.org/drawingml/2006/picture">
+                <pic:pic xmlns:pic="http://schemas.openxmlformats.org/drawingml/2006/picture">
+                  <pic:nvPicPr>
+                    <pic:cNvPr id="0" name="Picture 15"/>
+                    <pic:cNvPicPr>
+                      <a:picLocks noChangeAspect="1" noChangeArrowheads="1"/>
+                    </pic:cNvPicPr>
+                  </pic:nvPicPr>
+                  <pic:blipFill rotWithShape="1">
+                    <a:blip r:embed="rId28" cstate="print">
+                      <a:extLst>
+                        <a:ext uri="{28A0092B-C50C-407E-A947-70E740481C1C}">
+                          <a14:useLocalDpi xmlns:a14="http://schemas.microsoft.com/office/drawing/2010/main" val="0"/>
+                        </a:ext>
+                      </a:extLst>
+                    </a:blip>
+                    <a:srcRect l="6154" r="6462" b="3046"/>
+                    <a:stretch/>
+                  </pic:blipFill>
+                  <pic:spPr bwMode="auto">
+                    <a:xfrm>
+                      <a:off x="0" y="0"/>
+                      <a:ext cx="3082925" cy="2279650"/>
+                    </a:xfrm>
+                    <a:prstGeom prst="rect">
+                      <a:avLst/>
+                    </a:prstGeom>
+                    <a:noFill/>
+                    <a:ln>
+                      <a:noFill/>
+                    </a:ln>
+                    <a:extLst>
+                      <a:ext uri="{53640926-AAD7-44D8-BBD7-CCE9431645EC}">
+                        <a14:shadowObscured xmlns:a14="http://schemas.microsoft.com/office/drawing/2010/main"/>
+                      </a:ext>
+                    </a:extLst>
+                  </pic:spPr>
+                </pic:pic>
+              </a:graphicData>
+            </a:graphic>
+            <wp14:sizeRelH relativeFrom="margin">
+              <wp14:pctWidth>0</wp14:pctWidth>
+            </wp14:sizeRelH>
+            <wp14:sizeRelV relativeFrom="margin">
+              <wp14:pctHeight>0</wp14:pctHeight>
+            </wp14:sizeRelV>
+          </wp:anchor>
+        </w:drawing>
+      </w:r>
+      <w:r>
+        <w:rPr>
+          <w:noProof/>
+        </w:rPr>
+        <w:drawing>
+          <wp:inline distT="0" distB="0" distL="0" distR="0" wp14:anchorId="5A96851B" wp14:editId="0BC8231B">
+            <wp:extent cx="3182587" cy="2296858"/>
+            <wp:effectExtent l="0" t="0" r="0" b="8255"/>
+            <wp:docPr id="22" name="Picture 22"/>
+            <wp:cNvGraphicFramePr>
+              <a:graphicFrameLocks xmlns:a="http://schemas.openxmlformats.org/drawingml/2006/main" noChangeAspect="1"/>
+            </wp:cNvGraphicFramePr>
+            <a:graphic xmlns:a="http://schemas.openxmlformats.org/drawingml/2006/main">
+              <a:graphicData uri="http://schemas.openxmlformats.org/drawingml/2006/picture">
+                <pic:pic xmlns:pic="http://schemas.openxmlformats.org/drawingml/2006/picture">
+                  <pic:nvPicPr>
+                    <pic:cNvPr id="0" name="Picture 9"/>
+                    <pic:cNvPicPr>
+                      <a:picLocks noChangeAspect="1" noChangeArrowheads="1"/>
+                    </pic:cNvPicPr>
+                  </pic:nvPicPr>
+                  <pic:blipFill rotWithShape="1">
+                    <a:blip r:embed="rId29" cstate="print">
+                      <a:extLst>
+                        <a:ext uri="{28A0092B-C50C-407E-A947-70E740481C1C}">
+                          <a14:useLocalDpi xmlns:a14="http://schemas.microsoft.com/office/drawing/2010/main" val="0"/>
+                        </a:ext>
+                      </a:extLst>
+                    </a:blip>
+                    <a:srcRect l="5221" t="3298" r="5476" b="1"/>
+                    <a:stretch/>
+                  </pic:blipFill>
+                  <pic:spPr bwMode="auto">
+                    <a:xfrm>
+                      <a:off x="0" y="0"/>
+                      <a:ext cx="3196643" cy="2307002"/>
+                    </a:xfrm>
+                    <a:prstGeom prst="rect">
+                      <a:avLst/>
+                    </a:prstGeom>
+                    <a:noFill/>
+                    <a:ln>
+                      <a:noFill/>
+                    </a:ln>
+                    <a:extLst>
+                      <a:ext uri="{53640926-AAD7-44D8-BBD7-CCE9431645EC}">
+                        <a14:shadowObscured xmlns:a14="http://schemas.microsoft.com/office/drawing/2010/main"/>
+                      </a:ext>
+                    </a:extLst>
+                  </pic:spPr>
+                </pic:pic>
+              </a:graphicData>
+            </a:graphic>
+          </wp:inline>
+        </w:drawing>
+      </w:r>
+    </w:p>
+    <w:p>
+      <w:pPr>
+        <w:pStyle w:val="Heading5"/>
+        <w:rPr>
+          <w:noProof/>
+        </w:rPr>
+      </w:pPr>
+      <w:r>
+        <w:rPr>
+          <w:noProof/>
+        </w:rPr>
+        <w:drawing>
+          <wp:anchor distT="0" distB="0" distL="114300" distR="114300" simplePos="0" relativeHeight="251687936" behindDoc="0" locked="0" layoutInCell="1" allowOverlap="1" wp14:anchorId="4A6E9BE2" wp14:editId="52DCF2AB">
+            <wp:simplePos x="0" y="0"/>
+            <wp:positionH relativeFrom="column">
+              <wp:posOffset>0</wp:posOffset>
+            </wp:positionH>
+            <wp:positionV relativeFrom="paragraph">
+              <wp:posOffset>3196945</wp:posOffset>
+            </wp:positionV>
+            <wp:extent cx="3191510" cy="2766060"/>
+            <wp:effectExtent l="0" t="0" r="8890" b="0"/>
+            <wp:wrapNone/>
+            <wp:docPr id="24" name="Picture 24"/>
+            <wp:cNvGraphicFramePr>
+              <a:graphicFrameLocks xmlns:a="http://schemas.openxmlformats.org/drawingml/2006/main" noChangeAspect="1"/>
+            </wp:cNvGraphicFramePr>
+            <a:graphic xmlns:a="http://schemas.openxmlformats.org/drawingml/2006/main">
+              <a:graphicData uri="http://schemas.openxmlformats.org/drawingml/2006/picture">
+                <pic:pic xmlns:pic="http://schemas.openxmlformats.org/drawingml/2006/picture">
+                  <pic:nvPicPr>
+                    <pic:cNvPr id="0" name="Picture 13"/>
+                    <pic:cNvPicPr>
+                      <a:picLocks noChangeAspect="1" noChangeArrowheads="1"/>
+                    </pic:cNvPicPr>
+                  </pic:nvPicPr>
+                  <pic:blipFill rotWithShape="1">
+                    <a:blip r:embed="rId30" cstate="print">
+                      <a:extLst>
+                        <a:ext uri="{28A0092B-C50C-407E-A947-70E740481C1C}">
+                          <a14:useLocalDpi xmlns:a14="http://schemas.microsoft.com/office/drawing/2010/main" val="0"/>
+                        </a:ext>
+                      </a:extLst>
+                    </a:blip>
+                    <a:srcRect l="1598" r="5484" b="43021"/>
+                    <a:stretch/>
+                  </pic:blipFill>
+                  <pic:spPr bwMode="auto">
+                    <a:xfrm>
+                      <a:off x="0" y="0"/>
+                      <a:ext cx="3191510" cy="2766060"/>
+                    </a:xfrm>
+                    <a:prstGeom prst="rect">
+                      <a:avLst/>
+                    </a:prstGeom>
+                    <a:noFill/>
+                    <a:ln>
+                      <a:noFill/>
+                    </a:ln>
+                    <a:extLst>
+                      <a:ext uri="{53640926-AAD7-44D8-BBD7-CCE9431645EC}">
+                        <a14:shadowObscured xmlns:a14="http://schemas.microsoft.com/office/drawing/2010/main"/>
+                      </a:ext>
+                    </a:extLst>
+                  </pic:spPr>
+                </pic:pic>
+              </a:graphicData>
+            </a:graphic>
+            <wp14:sizeRelH relativeFrom="margin">
+              <wp14:pctWidth>0</wp14:pctWidth>
+            </wp14:sizeRelH>
+            <wp14:sizeRelV relativeFrom="margin">
+              <wp14:pctHeight>0</wp14:pctHeight>
+            </wp14:sizeRelV>
+          </wp:anchor>
+        </w:drawing>
+      </w:r>
+      <w:r>
+        <w:rPr>
+          <w:noProof/>
+        </w:rPr>
+        <w:drawing>
+          <wp:anchor distT="0" distB="0" distL="114300" distR="114300" simplePos="0" relativeHeight="251686912" behindDoc="0" locked="0" layoutInCell="1" allowOverlap="1" wp14:anchorId="3FFAA6ED" wp14:editId="439F3F4E">
+            <wp:simplePos x="0" y="0"/>
+            <wp:positionH relativeFrom="column">
+              <wp:posOffset>0</wp:posOffset>
+            </wp:positionH>
+            <wp:positionV relativeFrom="paragraph">
+              <wp:posOffset>99175</wp:posOffset>
+            </wp:positionV>
+            <wp:extent cx="3181985" cy="3006090"/>
+            <wp:effectExtent l="0" t="0" r="0" b="3810"/>
+            <wp:wrapSquare wrapText="bothSides"/>
+            <wp:docPr id="23" name="Picture 23"/>
+            <wp:cNvGraphicFramePr>
+              <a:graphicFrameLocks xmlns:a="http://schemas.openxmlformats.org/drawingml/2006/main" noChangeAspect="1"/>
+            </wp:cNvGraphicFramePr>
+            <a:graphic xmlns:a="http://schemas.openxmlformats.org/drawingml/2006/main">
+              <a:graphicData uri="http://schemas.openxmlformats.org/drawingml/2006/picture">
+                <pic:pic xmlns:pic="http://schemas.openxmlformats.org/drawingml/2006/picture">
+                  <pic:nvPicPr>
+                    <pic:cNvPr id="0" name="Picture 11"/>
+                    <pic:cNvPicPr>
+                      <a:picLocks noChangeAspect="1" noChangeArrowheads="1"/>
+                    </pic:cNvPicPr>
+                  </pic:nvPicPr>
+                  <pic:blipFill rotWithShape="1">
+                    <a:blip r:embed="rId31" cstate="print">
+                      <a:extLst>
+                        <a:ext uri="{28A0092B-C50C-407E-A947-70E740481C1C}">
+                          <a14:useLocalDpi xmlns:a14="http://schemas.microsoft.com/office/drawing/2010/main" val="0"/>
+                        </a:ext>
+                      </a:extLst>
+                    </a:blip>
+                    <a:srcRect r="3968" b="31957"/>
+                    <a:stretch/>
+                  </pic:blipFill>
+                  <pic:spPr bwMode="auto">
+                    <a:xfrm>
+                      <a:off x="0" y="0"/>
+                      <a:ext cx="3181985" cy="3006090"/>
+                    </a:xfrm>
+                    <a:prstGeom prst="rect">
+                      <a:avLst/>
+                    </a:prstGeom>
+                    <a:noFill/>
+                    <a:ln>
+                      <a:noFill/>
+                    </a:ln>
+                    <a:extLst>
+                      <a:ext uri="{53640926-AAD7-44D8-BBD7-CCE9431645EC}">
+                        <a14:shadowObscured xmlns:a14="http://schemas.microsoft.com/office/drawing/2010/main"/>
+                      </a:ext>
+                    </a:extLst>
+                  </pic:spPr>
+                </pic:pic>
+              </a:graphicData>
+            </a:graphic>
+            <wp14:sizeRelH relativeFrom="margin">
+              <wp14:pctWidth>0</wp14:pctWidth>
+            </wp14:sizeRelH>
+            <wp14:sizeRelV relativeFrom="margin">
+              <wp14:pctHeight>0</wp14:pctHeight>
+            </wp14:sizeRelV>
+          </wp:anchor>
+        </w:drawing>
+      </w:r>
+    </w:p>
+    <w:p>
+      <w:pPr>
+        <w:pStyle w:val="Heading5"/>
+        <w:rPr>
+          <w:noProof/>
+        </w:rPr>
+      </w:pPr>
+    </w:p>
+    <w:p>
+      <w:pPr>
+        <w:pStyle w:val="Heading5"/>
+        <w:rPr>
+          <w:noProof/>
+        </w:rPr>
+      </w:pPr>
+      <w:r>
+        <w:rPr>
+          <w:noProof/>
+        </w:rPr>
+        <w:drawing>
+          <wp:anchor distT="0" distB="0" distL="114300" distR="114300" simplePos="0" relativeHeight="251691008" behindDoc="0" locked="0" layoutInCell="1" allowOverlap="1" wp14:anchorId="20F91EB1" wp14:editId="301785C9">
+            <wp:simplePos x="0" y="0"/>
+            <wp:positionH relativeFrom="column">
+              <wp:posOffset>3370520</wp:posOffset>
+            </wp:positionH>
+            <wp:positionV relativeFrom="paragraph">
+              <wp:posOffset>187738</wp:posOffset>
+            </wp:positionV>
+            <wp:extent cx="3082925" cy="2491021"/>
+            <wp:effectExtent l="0" t="0" r="3175" b="5080"/>
+            <wp:wrapNone/>
+            <wp:docPr id="27" name="Picture 27"/>
+            <wp:cNvGraphicFramePr>
+              <a:graphicFrameLocks xmlns:a="http://schemas.openxmlformats.org/drawingml/2006/main" noChangeAspect="1"/>
+            </wp:cNvGraphicFramePr>
+            <a:graphic xmlns:a="http://schemas.openxmlformats.org/drawingml/2006/main">
+              <a:graphicData uri="http://schemas.openxmlformats.org/drawingml/2006/picture">
+                <pic:pic xmlns:pic="http://schemas.openxmlformats.org/drawingml/2006/picture">
+                  <pic:nvPicPr>
+                    <pic:cNvPr id="0" name="Picture 19"/>
+                    <pic:cNvPicPr>
+                      <a:picLocks noChangeAspect="1" noChangeArrowheads="1"/>
+                    </pic:cNvPicPr>
+                  </pic:nvPicPr>
+                  <pic:blipFill rotWithShape="1">
+                    <a:blip r:embed="rId32" cstate="print">
+                      <a:extLst>
+                        <a:ext uri="{28A0092B-C50C-407E-A947-70E740481C1C}">
+                          <a14:useLocalDpi xmlns:a14="http://schemas.microsoft.com/office/drawing/2010/main" val="0"/>
+                        </a:ext>
+                      </a:extLst>
+                    </a:blip>
+                    <a:srcRect l="4796" b="45280"/>
+                    <a:stretch/>
+                  </pic:blipFill>
+                  <pic:spPr bwMode="auto">
+                    <a:xfrm>
+                      <a:off x="0" y="0"/>
+                      <a:ext cx="3089197" cy="2496089"/>
+                    </a:xfrm>
+                    <a:prstGeom prst="rect">
+                      <a:avLst/>
+                    </a:prstGeom>
+                    <a:noFill/>
+                    <a:ln>
+                      <a:noFill/>
+                    </a:ln>
+                    <a:extLst>
+                      <a:ext uri="{53640926-AAD7-44D8-BBD7-CCE9431645EC}">
+                        <a14:shadowObscured xmlns:a14="http://schemas.microsoft.com/office/drawing/2010/main"/>
+                      </a:ext>
+                    </a:extLst>
+                  </pic:spPr>
+                </pic:pic>
+              </a:graphicData>
+            </a:graphic>
+            <wp14:sizeRelH relativeFrom="margin">
+              <wp14:pctWidth>0</wp14:pctWidth>
+            </wp14:sizeRelH>
+            <wp14:sizeRelV relativeFrom="margin">
+              <wp14:pctHeight>0</wp14:pctHeight>
+            </wp14:sizeRelV>
+          </wp:anchor>
+        </w:drawing>
+      </w:r>
+    </w:p>
+    <w:p>
+      <w:pPr>
+        <w:pStyle w:val="Heading5"/>
+        <w:rPr>
+          <w:lang w:val="en-GB" w:eastAsia="en-GB"/>
+        </w:rPr>
+      </w:pPr>
+      <w:r>
+        <w:rPr>
+          <w:lang w:val="en-GB" w:eastAsia="en-GB"/>
+        </w:rPr>
+        <w:br w:type="page"/>
       </w:r>
     </w:p>
     <w:p>
@@ -1034,23 +3241,14 @@
           <w:lang w:val="en-GB" w:eastAsia="en-GB"/>
         </w:rPr>
       </w:pPr>
-      <w:hyperlink r:id="rId15" w:history="1">
-        <w:r>
-          <w:rPr>
-            <w:rStyle w:val="Hyperlink"/>
-            <w:lang w:val="en-GB" w:eastAsia="en-GB"/>
-          </w:rPr>
-          <w:t>https://www.w3schools.com/howto/howto_css_image_overlay_slide.asp</w:t>
-        </w:r>
-      </w:hyperlink>
-    </w:p>
-    <w:p>
-      <w:pPr>
-        <w:rPr>
-          <w:lang w:val="en-GB" w:eastAsia="en-GB"/>
-        </w:rPr>
-      </w:pPr>
-      <w:hyperlink r:id="rId16" w:history="1">
+    </w:p>
+    <w:p>
+      <w:pPr>
+        <w:rPr>
+          <w:lang w:val="en-GB" w:eastAsia="en-GB"/>
+        </w:rPr>
+      </w:pPr>
+      <w:hyperlink r:id="rId33" w:history="1">
         <w:r>
           <w:rPr>
             <w:rStyle w:val="Hyperlink"/>
@@ -1066,7 +3264,7 @@
           <w:lang w:val="en-GB" w:eastAsia="en-GB"/>
         </w:rPr>
       </w:pPr>
-      <w:hyperlink r:id="rId17" w:history="1">
+      <w:hyperlink r:id="rId34" w:history="1">
         <w:r>
           <w:rPr>
             <w:rStyle w:val="Hyperlink"/>
@@ -1081,14 +3279,12 @@
         </w:rPr>
         <w:t xml:space="preserve"> </w:t>
       </w:r>
-      <w:bookmarkStart w:id="0" w:name="_GoBack"/>
-      <w:bookmarkEnd w:id="0"/>
     </w:p>
     <w:sectPr>
-      <w:headerReference w:type="default" r:id="rId18"/>
-      <w:footerReference w:type="default" r:id="rId19"/>
-      <w:headerReference w:type="first" r:id="rId20"/>
-      <w:footerReference w:type="first" r:id="rId21"/>
+      <w:headerReference w:type="default" r:id="rId35"/>
+      <w:footerReference w:type="default" r:id="rId36"/>
+      <w:headerReference w:type="first" r:id="rId37"/>
+      <w:footerReference w:type="first" r:id="rId38"/>
       <w:pgSz w:w="12240" w:h="15840"/>
       <w:pgMar w:top="1440" w:right="1440" w:bottom="1440" w:left="1440" w:header="720" w:footer="720" w:gutter="0"/>
       <w:cols w:space="720"/>
@@ -2360,6 +4556,119 @@
     </w:lvl>
   </w:abstractNum>
   <w:abstractNum w:abstractNumId="17" w15:restartNumberingAfterBreak="0">
+    <w:nsid w:val="408E4998"/>
+    <w:multiLevelType w:val="hybridMultilevel"/>
+    <w:tmpl w:val="0F7E9854"/>
+    <w:lvl w:ilvl="0" w:tplc="08090005">
+      <w:start w:val="1"/>
+      <w:numFmt w:val="bullet"/>
+      <w:lvlText w:val=""/>
+      <w:lvlJc w:val="left"/>
+      <w:pPr>
+        <w:ind w:left="720" w:hanging="360"/>
+      </w:pPr>
+      <w:rPr>
+        <w:rFonts w:ascii="Wingdings" w:hAnsi="Wingdings" w:hint="default"/>
+      </w:rPr>
+    </w:lvl>
+    <w:lvl w:ilvl="1" w:tplc="08090003" w:tentative="1">
+      <w:start w:val="1"/>
+      <w:numFmt w:val="bullet"/>
+      <w:lvlText w:val="o"/>
+      <w:lvlJc w:val="left"/>
+      <w:pPr>
+        <w:ind w:left="1440" w:hanging="360"/>
+      </w:pPr>
+      <w:rPr>
+        <w:rFonts w:ascii="Courier New" w:hAnsi="Courier New" w:cs="Courier New" w:hint="default"/>
+      </w:rPr>
+    </w:lvl>
+    <w:lvl w:ilvl="2" w:tplc="08090005" w:tentative="1">
+      <w:start w:val="1"/>
+      <w:numFmt w:val="bullet"/>
+      <w:lvlText w:val=""/>
+      <w:lvlJc w:val="left"/>
+      <w:pPr>
+        <w:ind w:left="2160" w:hanging="360"/>
+      </w:pPr>
+      <w:rPr>
+        <w:rFonts w:ascii="Wingdings" w:hAnsi="Wingdings" w:hint="default"/>
+      </w:rPr>
+    </w:lvl>
+    <w:lvl w:ilvl="3" w:tplc="08090001" w:tentative="1">
+      <w:start w:val="1"/>
+      <w:numFmt w:val="bullet"/>
+      <w:lvlText w:val=""/>
+      <w:lvlJc w:val="left"/>
+      <w:pPr>
+        <w:ind w:left="2880" w:hanging="360"/>
+      </w:pPr>
+      <w:rPr>
+        <w:rFonts w:ascii="Symbol" w:hAnsi="Symbol" w:hint="default"/>
+      </w:rPr>
+    </w:lvl>
+    <w:lvl w:ilvl="4" w:tplc="08090003" w:tentative="1">
+      <w:start w:val="1"/>
+      <w:numFmt w:val="bullet"/>
+      <w:lvlText w:val="o"/>
+      <w:lvlJc w:val="left"/>
+      <w:pPr>
+        <w:ind w:left="3600" w:hanging="360"/>
+      </w:pPr>
+      <w:rPr>
+        <w:rFonts w:ascii="Courier New" w:hAnsi="Courier New" w:cs="Courier New" w:hint="default"/>
+      </w:rPr>
+    </w:lvl>
+    <w:lvl w:ilvl="5" w:tplc="08090005" w:tentative="1">
+      <w:start w:val="1"/>
+      <w:numFmt w:val="bullet"/>
+      <w:lvlText w:val=""/>
+      <w:lvlJc w:val="left"/>
+      <w:pPr>
+        <w:ind w:left="4320" w:hanging="360"/>
+      </w:pPr>
+      <w:rPr>
+        <w:rFonts w:ascii="Wingdings" w:hAnsi="Wingdings" w:hint="default"/>
+      </w:rPr>
+    </w:lvl>
+    <w:lvl w:ilvl="6" w:tplc="08090001" w:tentative="1">
+      <w:start w:val="1"/>
+      <w:numFmt w:val="bullet"/>
+      <w:lvlText w:val=""/>
+      <w:lvlJc w:val="left"/>
+      <w:pPr>
+        <w:ind w:left="5040" w:hanging="360"/>
+      </w:pPr>
+      <w:rPr>
+        <w:rFonts w:ascii="Symbol" w:hAnsi="Symbol" w:hint="default"/>
+      </w:rPr>
+    </w:lvl>
+    <w:lvl w:ilvl="7" w:tplc="08090003" w:tentative="1">
+      <w:start w:val="1"/>
+      <w:numFmt w:val="bullet"/>
+      <w:lvlText w:val="o"/>
+      <w:lvlJc w:val="left"/>
+      <w:pPr>
+        <w:ind w:left="5760" w:hanging="360"/>
+      </w:pPr>
+      <w:rPr>
+        <w:rFonts w:ascii="Courier New" w:hAnsi="Courier New" w:cs="Courier New" w:hint="default"/>
+      </w:rPr>
+    </w:lvl>
+    <w:lvl w:ilvl="8" w:tplc="08090005" w:tentative="1">
+      <w:start w:val="1"/>
+      <w:numFmt w:val="bullet"/>
+      <w:lvlText w:val=""/>
+      <w:lvlJc w:val="left"/>
+      <w:pPr>
+        <w:ind w:left="6480" w:hanging="360"/>
+      </w:pPr>
+      <w:rPr>
+        <w:rFonts w:ascii="Wingdings" w:hAnsi="Wingdings" w:hint="default"/>
+      </w:rPr>
+    </w:lvl>
+  </w:abstractNum>
+  <w:abstractNum w:abstractNumId="18" w15:restartNumberingAfterBreak="0">
     <w:nsid w:val="43F8503E"/>
     <w:multiLevelType w:val="multilevel"/>
     <w:tmpl w:val="0409001F"/>
@@ -2445,7 +4754,7 @@
       </w:pPr>
     </w:lvl>
   </w:abstractNum>
-  <w:abstractNum w:abstractNumId="18" w15:restartNumberingAfterBreak="0">
+  <w:abstractNum w:abstractNumId="19" w15:restartNumberingAfterBreak="0">
     <w:nsid w:val="47DD2F1B"/>
     <w:multiLevelType w:val="hybridMultilevel"/>
     <w:tmpl w:val="35B26C3C"/>
@@ -2558,7 +4867,7 @@
       </w:rPr>
     </w:lvl>
   </w:abstractNum>
-  <w:abstractNum w:abstractNumId="19" w15:restartNumberingAfterBreak="0">
+  <w:abstractNum w:abstractNumId="20" w15:restartNumberingAfterBreak="0">
     <w:nsid w:val="484C4F29"/>
     <w:multiLevelType w:val="multilevel"/>
     <w:tmpl w:val="D8061F64"/>
@@ -2645,7 +4954,7 @@
       </w:pPr>
     </w:lvl>
   </w:abstractNum>
-  <w:abstractNum w:abstractNumId="20" w15:restartNumberingAfterBreak="0">
+  <w:abstractNum w:abstractNumId="21" w15:restartNumberingAfterBreak="0">
     <w:nsid w:val="51B60A1D"/>
     <w:multiLevelType w:val="hybridMultilevel"/>
     <w:tmpl w:val="FAE27CF8"/>
@@ -2734,7 +5043,7 @@
       </w:pPr>
     </w:lvl>
   </w:abstractNum>
-  <w:abstractNum w:abstractNumId="21" w15:restartNumberingAfterBreak="0">
+  <w:abstractNum w:abstractNumId="22" w15:restartNumberingAfterBreak="0">
     <w:nsid w:val="56124144"/>
     <w:multiLevelType w:val="hybridMultilevel"/>
     <w:tmpl w:val="1ED07826"/>
@@ -2823,7 +5132,120 @@
       </w:pPr>
     </w:lvl>
   </w:abstractNum>
-  <w:abstractNum w:abstractNumId="22" w15:restartNumberingAfterBreak="0">
+  <w:abstractNum w:abstractNumId="23" w15:restartNumberingAfterBreak="0">
+    <w:nsid w:val="564F4ACB"/>
+    <w:multiLevelType w:val="hybridMultilevel"/>
+    <w:tmpl w:val="DEDE8CD8"/>
+    <w:lvl w:ilvl="0" w:tplc="08090005">
+      <w:start w:val="1"/>
+      <w:numFmt w:val="bullet"/>
+      <w:lvlText w:val=""/>
+      <w:lvlJc w:val="left"/>
+      <w:pPr>
+        <w:ind w:left="720" w:hanging="360"/>
+      </w:pPr>
+      <w:rPr>
+        <w:rFonts w:ascii="Wingdings" w:hAnsi="Wingdings" w:hint="default"/>
+      </w:rPr>
+    </w:lvl>
+    <w:lvl w:ilvl="1" w:tplc="08090005">
+      <w:start w:val="1"/>
+      <w:numFmt w:val="bullet"/>
+      <w:lvlText w:val=""/>
+      <w:lvlJc w:val="left"/>
+      <w:pPr>
+        <w:ind w:left="1440" w:hanging="360"/>
+      </w:pPr>
+      <w:rPr>
+        <w:rFonts w:ascii="Wingdings" w:hAnsi="Wingdings" w:hint="default"/>
+      </w:rPr>
+    </w:lvl>
+    <w:lvl w:ilvl="2" w:tplc="08090005" w:tentative="1">
+      <w:start w:val="1"/>
+      <w:numFmt w:val="bullet"/>
+      <w:lvlText w:val=""/>
+      <w:lvlJc w:val="left"/>
+      <w:pPr>
+        <w:ind w:left="2160" w:hanging="360"/>
+      </w:pPr>
+      <w:rPr>
+        <w:rFonts w:ascii="Wingdings" w:hAnsi="Wingdings" w:hint="default"/>
+      </w:rPr>
+    </w:lvl>
+    <w:lvl w:ilvl="3" w:tplc="08090001" w:tentative="1">
+      <w:start w:val="1"/>
+      <w:numFmt w:val="bullet"/>
+      <w:lvlText w:val=""/>
+      <w:lvlJc w:val="left"/>
+      <w:pPr>
+        <w:ind w:left="2880" w:hanging="360"/>
+      </w:pPr>
+      <w:rPr>
+        <w:rFonts w:ascii="Symbol" w:hAnsi="Symbol" w:hint="default"/>
+      </w:rPr>
+    </w:lvl>
+    <w:lvl w:ilvl="4" w:tplc="08090003" w:tentative="1">
+      <w:start w:val="1"/>
+      <w:numFmt w:val="bullet"/>
+      <w:lvlText w:val="o"/>
+      <w:lvlJc w:val="left"/>
+      <w:pPr>
+        <w:ind w:left="3600" w:hanging="360"/>
+      </w:pPr>
+      <w:rPr>
+        <w:rFonts w:ascii="Courier New" w:hAnsi="Courier New" w:cs="Courier New" w:hint="default"/>
+      </w:rPr>
+    </w:lvl>
+    <w:lvl w:ilvl="5" w:tplc="08090005" w:tentative="1">
+      <w:start w:val="1"/>
+      <w:numFmt w:val="bullet"/>
+      <w:lvlText w:val=""/>
+      <w:lvlJc w:val="left"/>
+      <w:pPr>
+        <w:ind w:left="4320" w:hanging="360"/>
+      </w:pPr>
+      <w:rPr>
+        <w:rFonts w:ascii="Wingdings" w:hAnsi="Wingdings" w:hint="default"/>
+      </w:rPr>
+    </w:lvl>
+    <w:lvl w:ilvl="6" w:tplc="08090001" w:tentative="1">
+      <w:start w:val="1"/>
+      <w:numFmt w:val="bullet"/>
+      <w:lvlText w:val=""/>
+      <w:lvlJc w:val="left"/>
+      <w:pPr>
+        <w:ind w:left="5040" w:hanging="360"/>
+      </w:pPr>
+      <w:rPr>
+        <w:rFonts w:ascii="Symbol" w:hAnsi="Symbol" w:hint="default"/>
+      </w:rPr>
+    </w:lvl>
+    <w:lvl w:ilvl="7" w:tplc="08090003" w:tentative="1">
+      <w:start w:val="1"/>
+      <w:numFmt w:val="bullet"/>
+      <w:lvlText w:val="o"/>
+      <w:lvlJc w:val="left"/>
+      <w:pPr>
+        <w:ind w:left="5760" w:hanging="360"/>
+      </w:pPr>
+      <w:rPr>
+        <w:rFonts w:ascii="Courier New" w:hAnsi="Courier New" w:cs="Courier New" w:hint="default"/>
+      </w:rPr>
+    </w:lvl>
+    <w:lvl w:ilvl="8" w:tplc="08090005" w:tentative="1">
+      <w:start w:val="1"/>
+      <w:numFmt w:val="bullet"/>
+      <w:lvlText w:val=""/>
+      <w:lvlJc w:val="left"/>
+      <w:pPr>
+        <w:ind w:left="6480" w:hanging="360"/>
+      </w:pPr>
+      <w:rPr>
+        <w:rFonts w:ascii="Wingdings" w:hAnsi="Wingdings" w:hint="default"/>
+      </w:rPr>
+    </w:lvl>
+  </w:abstractNum>
+  <w:abstractNum w:abstractNumId="24" w15:restartNumberingAfterBreak="0">
     <w:nsid w:val="59350CFB"/>
     <w:multiLevelType w:val="multilevel"/>
     <w:tmpl w:val="9DF09F08"/>
@@ -2910,7 +5332,7 @@
       </w:pPr>
     </w:lvl>
   </w:abstractNum>
-  <w:abstractNum w:abstractNumId="23" w15:restartNumberingAfterBreak="0">
+  <w:abstractNum w:abstractNumId="25" w15:restartNumberingAfterBreak="0">
     <w:nsid w:val="5DEC6B47"/>
     <w:multiLevelType w:val="multilevel"/>
     <w:tmpl w:val="604E1C0A"/>
@@ -2997,7 +5419,7 @@
       </w:pPr>
     </w:lvl>
   </w:abstractNum>
-  <w:abstractNum w:abstractNumId="24" w15:restartNumberingAfterBreak="0">
+  <w:abstractNum w:abstractNumId="26" w15:restartNumberingAfterBreak="0">
     <w:nsid w:val="61845A74"/>
     <w:multiLevelType w:val="hybridMultilevel"/>
     <w:tmpl w:val="DD1C4038"/>
@@ -3110,7 +5532,7 @@
       </w:rPr>
     </w:lvl>
   </w:abstractNum>
-  <w:abstractNum w:abstractNumId="25" w15:restartNumberingAfterBreak="0">
+  <w:abstractNum w:abstractNumId="27" w15:restartNumberingAfterBreak="0">
     <w:nsid w:val="6A811463"/>
     <w:multiLevelType w:val="hybridMultilevel"/>
     <w:tmpl w:val="E88AAFB4"/>
@@ -3199,7 +5621,7 @@
       </w:pPr>
     </w:lvl>
   </w:abstractNum>
-  <w:abstractNum w:abstractNumId="26" w15:restartNumberingAfterBreak="0">
+  <w:abstractNum w:abstractNumId="28" w15:restartNumberingAfterBreak="0">
     <w:nsid w:val="6E9514D7"/>
     <w:multiLevelType w:val="multilevel"/>
     <w:tmpl w:val="0409001F"/>
@@ -3285,7 +5707,233 @@
       </w:pPr>
     </w:lvl>
   </w:abstractNum>
-  <w:abstractNum w:abstractNumId="27" w15:restartNumberingAfterBreak="0">
+  <w:abstractNum w:abstractNumId="29" w15:restartNumberingAfterBreak="0">
+    <w:nsid w:val="72CF4DCE"/>
+    <w:multiLevelType w:val="hybridMultilevel"/>
+    <w:tmpl w:val="8876A760"/>
+    <w:lvl w:ilvl="0" w:tplc="08090005">
+      <w:start w:val="1"/>
+      <w:numFmt w:val="bullet"/>
+      <w:lvlText w:val=""/>
+      <w:lvlJc w:val="left"/>
+      <w:pPr>
+        <w:ind w:left="3960" w:hanging="360"/>
+      </w:pPr>
+      <w:rPr>
+        <w:rFonts w:ascii="Wingdings" w:hAnsi="Wingdings" w:hint="default"/>
+      </w:rPr>
+    </w:lvl>
+    <w:lvl w:ilvl="1" w:tplc="08090003" w:tentative="1">
+      <w:start w:val="1"/>
+      <w:numFmt w:val="bullet"/>
+      <w:lvlText w:val="o"/>
+      <w:lvlJc w:val="left"/>
+      <w:pPr>
+        <w:ind w:left="4680" w:hanging="360"/>
+      </w:pPr>
+      <w:rPr>
+        <w:rFonts w:ascii="Courier New" w:hAnsi="Courier New" w:cs="Courier New" w:hint="default"/>
+      </w:rPr>
+    </w:lvl>
+    <w:lvl w:ilvl="2" w:tplc="08090005" w:tentative="1">
+      <w:start w:val="1"/>
+      <w:numFmt w:val="bullet"/>
+      <w:lvlText w:val=""/>
+      <w:lvlJc w:val="left"/>
+      <w:pPr>
+        <w:ind w:left="5400" w:hanging="360"/>
+      </w:pPr>
+      <w:rPr>
+        <w:rFonts w:ascii="Wingdings" w:hAnsi="Wingdings" w:hint="default"/>
+      </w:rPr>
+    </w:lvl>
+    <w:lvl w:ilvl="3" w:tplc="08090001" w:tentative="1">
+      <w:start w:val="1"/>
+      <w:numFmt w:val="bullet"/>
+      <w:lvlText w:val=""/>
+      <w:lvlJc w:val="left"/>
+      <w:pPr>
+        <w:ind w:left="6120" w:hanging="360"/>
+      </w:pPr>
+      <w:rPr>
+        <w:rFonts w:ascii="Symbol" w:hAnsi="Symbol" w:hint="default"/>
+      </w:rPr>
+    </w:lvl>
+    <w:lvl w:ilvl="4" w:tplc="08090003" w:tentative="1">
+      <w:start w:val="1"/>
+      <w:numFmt w:val="bullet"/>
+      <w:lvlText w:val="o"/>
+      <w:lvlJc w:val="left"/>
+      <w:pPr>
+        <w:ind w:left="6840" w:hanging="360"/>
+      </w:pPr>
+      <w:rPr>
+        <w:rFonts w:ascii="Courier New" w:hAnsi="Courier New" w:cs="Courier New" w:hint="default"/>
+      </w:rPr>
+    </w:lvl>
+    <w:lvl w:ilvl="5" w:tplc="08090005" w:tentative="1">
+      <w:start w:val="1"/>
+      <w:numFmt w:val="bullet"/>
+      <w:lvlText w:val=""/>
+      <w:lvlJc w:val="left"/>
+      <w:pPr>
+        <w:ind w:left="7560" w:hanging="360"/>
+      </w:pPr>
+      <w:rPr>
+        <w:rFonts w:ascii="Wingdings" w:hAnsi="Wingdings" w:hint="default"/>
+      </w:rPr>
+    </w:lvl>
+    <w:lvl w:ilvl="6" w:tplc="08090001" w:tentative="1">
+      <w:start w:val="1"/>
+      <w:numFmt w:val="bullet"/>
+      <w:lvlText w:val=""/>
+      <w:lvlJc w:val="left"/>
+      <w:pPr>
+        <w:ind w:left="8280" w:hanging="360"/>
+      </w:pPr>
+      <w:rPr>
+        <w:rFonts w:ascii="Symbol" w:hAnsi="Symbol" w:hint="default"/>
+      </w:rPr>
+    </w:lvl>
+    <w:lvl w:ilvl="7" w:tplc="08090003" w:tentative="1">
+      <w:start w:val="1"/>
+      <w:numFmt w:val="bullet"/>
+      <w:lvlText w:val="o"/>
+      <w:lvlJc w:val="left"/>
+      <w:pPr>
+        <w:ind w:left="9000" w:hanging="360"/>
+      </w:pPr>
+      <w:rPr>
+        <w:rFonts w:ascii="Courier New" w:hAnsi="Courier New" w:cs="Courier New" w:hint="default"/>
+      </w:rPr>
+    </w:lvl>
+    <w:lvl w:ilvl="8" w:tplc="08090005" w:tentative="1">
+      <w:start w:val="1"/>
+      <w:numFmt w:val="bullet"/>
+      <w:lvlText w:val=""/>
+      <w:lvlJc w:val="left"/>
+      <w:pPr>
+        <w:ind w:left="9720" w:hanging="360"/>
+      </w:pPr>
+      <w:rPr>
+        <w:rFonts w:ascii="Wingdings" w:hAnsi="Wingdings" w:hint="default"/>
+      </w:rPr>
+    </w:lvl>
+  </w:abstractNum>
+  <w:abstractNum w:abstractNumId="30" w15:restartNumberingAfterBreak="0">
+    <w:nsid w:val="76154F5E"/>
+    <w:multiLevelType w:val="hybridMultilevel"/>
+    <w:tmpl w:val="19262292"/>
+    <w:lvl w:ilvl="0" w:tplc="08090005">
+      <w:start w:val="1"/>
+      <w:numFmt w:val="bullet"/>
+      <w:lvlText w:val=""/>
+      <w:lvlJc w:val="left"/>
+      <w:pPr>
+        <w:ind w:left="720" w:hanging="360"/>
+      </w:pPr>
+      <w:rPr>
+        <w:rFonts w:ascii="Wingdings" w:hAnsi="Wingdings" w:hint="default"/>
+      </w:rPr>
+    </w:lvl>
+    <w:lvl w:ilvl="1" w:tplc="08090003" w:tentative="1">
+      <w:start w:val="1"/>
+      <w:numFmt w:val="bullet"/>
+      <w:lvlText w:val="o"/>
+      <w:lvlJc w:val="left"/>
+      <w:pPr>
+        <w:ind w:left="1440" w:hanging="360"/>
+      </w:pPr>
+      <w:rPr>
+        <w:rFonts w:ascii="Courier New" w:hAnsi="Courier New" w:cs="Courier New" w:hint="default"/>
+      </w:rPr>
+    </w:lvl>
+    <w:lvl w:ilvl="2" w:tplc="08090005" w:tentative="1">
+      <w:start w:val="1"/>
+      <w:numFmt w:val="bullet"/>
+      <w:lvlText w:val=""/>
+      <w:lvlJc w:val="left"/>
+      <w:pPr>
+        <w:ind w:left="2160" w:hanging="360"/>
+      </w:pPr>
+      <w:rPr>
+        <w:rFonts w:ascii="Wingdings" w:hAnsi="Wingdings" w:hint="default"/>
+      </w:rPr>
+    </w:lvl>
+    <w:lvl w:ilvl="3" w:tplc="08090001" w:tentative="1">
+      <w:start w:val="1"/>
+      <w:numFmt w:val="bullet"/>
+      <w:lvlText w:val=""/>
+      <w:lvlJc w:val="left"/>
+      <w:pPr>
+        <w:ind w:left="2880" w:hanging="360"/>
+      </w:pPr>
+      <w:rPr>
+        <w:rFonts w:ascii="Symbol" w:hAnsi="Symbol" w:hint="default"/>
+      </w:rPr>
+    </w:lvl>
+    <w:lvl w:ilvl="4" w:tplc="08090003" w:tentative="1">
+      <w:start w:val="1"/>
+      <w:numFmt w:val="bullet"/>
+      <w:lvlText w:val="o"/>
+      <w:lvlJc w:val="left"/>
+      <w:pPr>
+        <w:ind w:left="3600" w:hanging="360"/>
+      </w:pPr>
+      <w:rPr>
+        <w:rFonts w:ascii="Courier New" w:hAnsi="Courier New" w:cs="Courier New" w:hint="default"/>
+      </w:rPr>
+    </w:lvl>
+    <w:lvl w:ilvl="5" w:tplc="08090005" w:tentative="1">
+      <w:start w:val="1"/>
+      <w:numFmt w:val="bullet"/>
+      <w:lvlText w:val=""/>
+      <w:lvlJc w:val="left"/>
+      <w:pPr>
+        <w:ind w:left="4320" w:hanging="360"/>
+      </w:pPr>
+      <w:rPr>
+        <w:rFonts w:ascii="Wingdings" w:hAnsi="Wingdings" w:hint="default"/>
+      </w:rPr>
+    </w:lvl>
+    <w:lvl w:ilvl="6" w:tplc="08090001" w:tentative="1">
+      <w:start w:val="1"/>
+      <w:numFmt w:val="bullet"/>
+      <w:lvlText w:val=""/>
+      <w:lvlJc w:val="left"/>
+      <w:pPr>
+        <w:ind w:left="5040" w:hanging="360"/>
+      </w:pPr>
+      <w:rPr>
+        <w:rFonts w:ascii="Symbol" w:hAnsi="Symbol" w:hint="default"/>
+      </w:rPr>
+    </w:lvl>
+    <w:lvl w:ilvl="7" w:tplc="08090003" w:tentative="1">
+      <w:start w:val="1"/>
+      <w:numFmt w:val="bullet"/>
+      <w:lvlText w:val="o"/>
+      <w:lvlJc w:val="left"/>
+      <w:pPr>
+        <w:ind w:left="5760" w:hanging="360"/>
+      </w:pPr>
+      <w:rPr>
+        <w:rFonts w:ascii="Courier New" w:hAnsi="Courier New" w:cs="Courier New" w:hint="default"/>
+      </w:rPr>
+    </w:lvl>
+    <w:lvl w:ilvl="8" w:tplc="08090005" w:tentative="1">
+      <w:start w:val="1"/>
+      <w:numFmt w:val="bullet"/>
+      <w:lvlText w:val=""/>
+      <w:lvlJc w:val="left"/>
+      <w:pPr>
+        <w:ind w:left="6480" w:hanging="360"/>
+      </w:pPr>
+      <w:rPr>
+        <w:rFonts w:ascii="Wingdings" w:hAnsi="Wingdings" w:hint="default"/>
+      </w:rPr>
+    </w:lvl>
+  </w:abstractNum>
+  <w:abstractNum w:abstractNumId="31" w15:restartNumberingAfterBreak="0">
     <w:nsid w:val="7D8C2C6D"/>
     <w:multiLevelType w:val="multilevel"/>
     <w:tmpl w:val="04090023"/>
@@ -3372,7 +6020,7 @@
       </w:pPr>
     </w:lvl>
   </w:abstractNum>
-  <w:abstractNum w:abstractNumId="28" w15:restartNumberingAfterBreak="0">
+  <w:abstractNum w:abstractNumId="32" w15:restartNumberingAfterBreak="0">
     <w:nsid w:val="7EAB276D"/>
     <w:multiLevelType w:val="hybridMultilevel"/>
     <w:tmpl w:val="611268D6"/>
@@ -3486,7 +6134,7 @@
     </w:lvl>
   </w:abstractNum>
   <w:num w:numId="1">
-    <w:abstractNumId w:val="22"/>
+    <w:abstractNumId w:val="24"/>
   </w:num>
   <w:num w:numId="2">
     <w:abstractNumId w:val="12"/>
@@ -3495,7 +6143,7 @@
     <w:abstractNumId w:val="10"/>
   </w:num>
   <w:num w:numId="4">
-    <w:abstractNumId w:val="26"/>
+    <w:abstractNumId w:val="28"/>
   </w:num>
   <w:num w:numId="5">
     <w:abstractNumId w:val="13"/>
@@ -3504,7 +6152,7 @@
     <w:abstractNumId w:val="16"/>
   </w:num>
   <w:num w:numId="7">
-    <w:abstractNumId w:val="19"/>
+    <w:abstractNumId w:val="20"/>
   </w:num>
   <w:num w:numId="8">
     <w:abstractNumId w:val="9"/>
@@ -3543,34 +6191,46 @@
     <w:abstractNumId w:val="15"/>
   </w:num>
   <w:num w:numId="20">
-    <w:abstractNumId w:val="23"/>
+    <w:abstractNumId w:val="25"/>
   </w:num>
   <w:num w:numId="21">
-    <w:abstractNumId w:val="17"/>
+    <w:abstractNumId w:val="18"/>
   </w:num>
   <w:num w:numId="22">
     <w:abstractNumId w:val="11"/>
   </w:num>
   <w:num w:numId="23">
+    <w:abstractNumId w:val="31"/>
+  </w:num>
+  <w:num w:numId="24">
+    <w:abstractNumId w:val="19"/>
+  </w:num>
+  <w:num w:numId="25">
+    <w:abstractNumId w:val="32"/>
+  </w:num>
+  <w:num w:numId="26">
+    <w:abstractNumId w:val="26"/>
+  </w:num>
+  <w:num w:numId="27">
+    <w:abstractNumId w:val="21"/>
+  </w:num>
+  <w:num w:numId="28">
+    <w:abstractNumId w:val="22"/>
+  </w:num>
+  <w:num w:numId="29">
     <w:abstractNumId w:val="27"/>
   </w:num>
-  <w:num w:numId="24">
-    <w:abstractNumId w:val="18"/>
+  <w:num w:numId="30">
+    <w:abstractNumId w:val="23"/>
   </w:num>
-  <w:num w:numId="25">
-    <w:abstractNumId w:val="28"/>
+  <w:num w:numId="31">
+    <w:abstractNumId w:val="17"/>
   </w:num>
-  <w:num w:numId="26">
-    <w:abstractNumId w:val="24"/>
+  <w:num w:numId="32">
+    <w:abstractNumId w:val="30"/>
   </w:num>
-  <w:num w:numId="27">
-    <w:abstractNumId w:val="20"/>
-  </w:num>
-  <w:num w:numId="28">
-    <w:abstractNumId w:val="21"/>
-  </w:num>
-  <w:num w:numId="29">
-    <w:abstractNumId w:val="25"/>
+  <w:num w:numId="33">
+    <w:abstractNumId w:val="29"/>
   </w:num>
 </w:numbering>
 </file>
@@ -4166,7 +6826,6 @@
   <w:style w:type="character" w:default="1" w:styleId="DefaultParagraphFont">
     <w:name w:val="Default Paragraph Font"/>
     <w:uiPriority w:val="1"/>
-    <w:semiHidden/>
     <w:unhideWhenUsed/>
   </w:style>
   <w:style w:type="table" w:default="1" w:styleId="TableNormal">
@@ -5275,6 +7934,151 @@
 </file>
 
 <file path=customXml/item1.xml><?xml version="1.0" encoding="utf-8"?>
+<p:properties xmlns:p="http://schemas.microsoft.com/office/2006/metadata/properties" xmlns:xsi="http://www.w3.org/2001/XMLSchema-instance" xmlns:pc="http://schemas.microsoft.com/office/infopath/2007/PartnerControls">
+  <documentManagement>
+    <LocLastLocAttemptVersionTypeLookup xmlns="4873beb7-5857-4685-be1f-d57550cc96cc" xsi:nil="true"/>
+    <MarketSpecific xmlns="4873beb7-5857-4685-be1f-d57550cc96cc">false</MarketSpecific>
+    <ApprovalStatus xmlns="4873beb7-5857-4685-be1f-d57550cc96cc">InProgress</ApprovalStatus>
+    <LocComments xmlns="4873beb7-5857-4685-be1f-d57550cc96cc" xsi:nil="true"/>
+    <DirectSourceMarket xmlns="4873beb7-5857-4685-be1f-d57550cc96cc" xsi:nil="true"/>
+    <LocPublishedLinkedAssetsLookup xmlns="4873beb7-5857-4685-be1f-d57550cc96cc" xsi:nil="true"/>
+    <ThumbnailAssetId xmlns="4873beb7-5857-4685-be1f-d57550cc96cc" xsi:nil="true"/>
+    <PrimaryImageGen xmlns="4873beb7-5857-4685-be1f-d57550cc96cc">true</PrimaryImageGen>
+    <LegacyData xmlns="4873beb7-5857-4685-be1f-d57550cc96cc" xsi:nil="true"/>
+    <LocNewPublishedVersionLookup xmlns="4873beb7-5857-4685-be1f-d57550cc96cc" xsi:nil="true"/>
+    <NumericId xmlns="4873beb7-5857-4685-be1f-d57550cc96cc">102787001</NumericId>
+    <TPFriendlyName xmlns="4873beb7-5857-4685-be1f-d57550cc96cc" xsi:nil="true"/>
+    <LocOverallPublishStatusLookup xmlns="4873beb7-5857-4685-be1f-d57550cc96cc" xsi:nil="true"/>
+    <LocRecommendedHandoff xmlns="4873beb7-5857-4685-be1f-d57550cc96cc" xsi:nil="true"/>
+    <BlockPublish xmlns="4873beb7-5857-4685-be1f-d57550cc96cc">false</BlockPublish>
+    <BusinessGroup xmlns="4873beb7-5857-4685-be1f-d57550cc96cc" xsi:nil="true"/>
+    <OpenTemplate xmlns="4873beb7-5857-4685-be1f-d57550cc96cc">true</OpenTemplate>
+    <SourceTitle xmlns="4873beb7-5857-4685-be1f-d57550cc96cc" xsi:nil="true"/>
+    <LocOverallLocStatusLookup xmlns="4873beb7-5857-4685-be1f-d57550cc96cc" xsi:nil="true"/>
+    <APEditor xmlns="4873beb7-5857-4685-be1f-d57550cc96cc">
+      <UserInfo>
+        <DisplayName/>
+        <AccountId xsi:nil="true"/>
+        <AccountType/>
+      </UserInfo>
+    </APEditor>
+    <UALocComments xmlns="4873beb7-5857-4685-be1f-d57550cc96cc" xsi:nil="true"/>
+    <IntlLangReviewDate xmlns="4873beb7-5857-4685-be1f-d57550cc96cc" xsi:nil="true"/>
+    <PublishStatusLookup xmlns="4873beb7-5857-4685-be1f-d57550cc96cc">
+      <Value>1343188</Value>
+    </PublishStatusLookup>
+    <ParentAssetId xmlns="4873beb7-5857-4685-be1f-d57550cc96cc" xsi:nil="true"/>
+    <FeatureTagsTaxHTField0 xmlns="4873beb7-5857-4685-be1f-d57550cc96cc">
+      <Terms xmlns="http://schemas.microsoft.com/office/infopath/2007/PartnerControls"/>
+    </FeatureTagsTaxHTField0>
+    <MachineTranslated xmlns="4873beb7-5857-4685-be1f-d57550cc96cc">false</MachineTranslated>
+    <Providers xmlns="4873beb7-5857-4685-be1f-d57550cc96cc" xsi:nil="true"/>
+    <OriginalSourceMarket xmlns="4873beb7-5857-4685-be1f-d57550cc96cc" xsi:nil="true"/>
+    <APDescription xmlns="4873beb7-5857-4685-be1f-d57550cc96cc" xsi:nil="true"/>
+    <ContentItem xmlns="4873beb7-5857-4685-be1f-d57550cc96cc" xsi:nil="true"/>
+    <ClipArtFilename xmlns="4873beb7-5857-4685-be1f-d57550cc96cc" xsi:nil="true"/>
+    <TPInstallLocation xmlns="4873beb7-5857-4685-be1f-d57550cc96cc" xsi:nil="true"/>
+    <TimesCloned xmlns="4873beb7-5857-4685-be1f-d57550cc96cc" xsi:nil="true"/>
+    <PublishTargets xmlns="4873beb7-5857-4685-be1f-d57550cc96cc">OfficeOnlineVNext</PublishTargets>
+    <AcquiredFrom xmlns="4873beb7-5857-4685-be1f-d57550cc96cc">Internal MS</AcquiredFrom>
+    <AssetStart xmlns="4873beb7-5857-4685-be1f-d57550cc96cc">2011-11-23T17:29:00+00:00</AssetStart>
+    <FriendlyTitle xmlns="4873beb7-5857-4685-be1f-d57550cc96cc" xsi:nil="true"/>
+    <Provider xmlns="4873beb7-5857-4685-be1f-d57550cc96cc" xsi:nil="true"/>
+    <LastHandOff xmlns="4873beb7-5857-4685-be1f-d57550cc96cc" xsi:nil="true"/>
+    <TPClientViewer xmlns="4873beb7-5857-4685-be1f-d57550cc96cc" xsi:nil="true"/>
+    <TemplateStatus xmlns="4873beb7-5857-4685-be1f-d57550cc96cc">Complete</TemplateStatus>
+    <Downloads xmlns="4873beb7-5857-4685-be1f-d57550cc96cc">0</Downloads>
+    <OOCacheId xmlns="4873beb7-5857-4685-be1f-d57550cc96cc" xsi:nil="true"/>
+    <IsDeleted xmlns="4873beb7-5857-4685-be1f-d57550cc96cc">false</IsDeleted>
+    <LocPublishedDependentAssetsLookup xmlns="4873beb7-5857-4685-be1f-d57550cc96cc" xsi:nil="true"/>
+    <AssetExpire xmlns="4873beb7-5857-4685-be1f-d57550cc96cc">2029-05-12T07:00:00+00:00</AssetExpire>
+    <CSXSubmissionMarket xmlns="4873beb7-5857-4685-be1f-d57550cc96cc" xsi:nil="true"/>
+    <DSATActionTaken xmlns="4873beb7-5857-4685-be1f-d57550cc96cc" xsi:nil="true"/>
+    <SubmitterId xmlns="4873beb7-5857-4685-be1f-d57550cc96cc" xsi:nil="true"/>
+    <EditorialTags xmlns="4873beb7-5857-4685-be1f-d57550cc96cc" xsi:nil="true"/>
+    <TPExecutable xmlns="4873beb7-5857-4685-be1f-d57550cc96cc" xsi:nil="true"/>
+    <CSXSubmissionDate xmlns="4873beb7-5857-4685-be1f-d57550cc96cc" xsi:nil="true"/>
+    <CSXUpdate xmlns="4873beb7-5857-4685-be1f-d57550cc96cc">false</CSXUpdate>
+    <AssetType xmlns="4873beb7-5857-4685-be1f-d57550cc96cc">TP</AssetType>
+    <ApprovalLog xmlns="4873beb7-5857-4685-be1f-d57550cc96cc" xsi:nil="true"/>
+    <BugNumber xmlns="4873beb7-5857-4685-be1f-d57550cc96cc" xsi:nil="true"/>
+    <OriginAsset xmlns="4873beb7-5857-4685-be1f-d57550cc96cc" xsi:nil="true"/>
+    <TPComponent xmlns="4873beb7-5857-4685-be1f-d57550cc96cc" xsi:nil="true"/>
+    <Milestone xmlns="4873beb7-5857-4685-be1f-d57550cc96cc" xsi:nil="true"/>
+    <RecommendationsModifier xmlns="4873beb7-5857-4685-be1f-d57550cc96cc" xsi:nil="true"/>
+    <AssetId xmlns="4873beb7-5857-4685-be1f-d57550cc96cc">TP102787001</AssetId>
+    <PolicheckWords xmlns="4873beb7-5857-4685-be1f-d57550cc96cc" xsi:nil="true"/>
+    <TPLaunchHelpLink xmlns="4873beb7-5857-4685-be1f-d57550cc96cc" xsi:nil="true"/>
+    <IntlLocPriority xmlns="4873beb7-5857-4685-be1f-d57550cc96cc" xsi:nil="true"/>
+    <TPApplication xmlns="4873beb7-5857-4685-be1f-d57550cc96cc" xsi:nil="true"/>
+    <IntlLangReviewer xmlns="4873beb7-5857-4685-be1f-d57550cc96cc" xsi:nil="true"/>
+    <HandoffToMSDN xmlns="4873beb7-5857-4685-be1f-d57550cc96cc" xsi:nil="true"/>
+    <PlannedPubDate xmlns="4873beb7-5857-4685-be1f-d57550cc96cc" xsi:nil="true"/>
+    <CrawlForDependencies xmlns="4873beb7-5857-4685-be1f-d57550cc96cc">false</CrawlForDependencies>
+    <LocLastLocAttemptVersionLookup xmlns="4873beb7-5857-4685-be1f-d57550cc96cc">693888</LocLastLocAttemptVersionLookup>
+    <LocProcessedForHandoffsLookup xmlns="4873beb7-5857-4685-be1f-d57550cc96cc" xsi:nil="true"/>
+    <TrustLevel xmlns="4873beb7-5857-4685-be1f-d57550cc96cc">1 Microsoft Managed Content</TrustLevel>
+    <CampaignTagsTaxHTField0 xmlns="4873beb7-5857-4685-be1f-d57550cc96cc">
+      <Terms xmlns="http://schemas.microsoft.com/office/infopath/2007/PartnerControls"/>
+    </CampaignTagsTaxHTField0>
+    <TPNamespace xmlns="4873beb7-5857-4685-be1f-d57550cc96cc" xsi:nil="true"/>
+    <LocOverallPreviewStatusLookup xmlns="4873beb7-5857-4685-be1f-d57550cc96cc" xsi:nil="true"/>
+    <TaxCatchAll xmlns="4873beb7-5857-4685-be1f-d57550cc96cc"/>
+    <IsSearchable xmlns="4873beb7-5857-4685-be1f-d57550cc96cc">false</IsSearchable>
+    <TemplateTemplateType xmlns="4873beb7-5857-4685-be1f-d57550cc96cc">Word Document Template</TemplateTemplateType>
+    <Markets xmlns="4873beb7-5857-4685-be1f-d57550cc96cc"/>
+    <IntlLangReview xmlns="4873beb7-5857-4685-be1f-d57550cc96cc" xsi:nil="true"/>
+    <UAProjectedTotalWords xmlns="4873beb7-5857-4685-be1f-d57550cc96cc" xsi:nil="true"/>
+    <OutputCachingOn xmlns="4873beb7-5857-4685-be1f-d57550cc96cc">false</OutputCachingOn>
+    <AverageRating xmlns="4873beb7-5857-4685-be1f-d57550cc96cc" xsi:nil="true"/>
+    <LocMarketGroupTiers2 xmlns="4873beb7-5857-4685-be1f-d57550cc96cc" xsi:nil="true"/>
+    <APAuthor xmlns="4873beb7-5857-4685-be1f-d57550cc96cc">
+      <UserInfo>
+        <DisplayName>REDMOND\v-namall</DisplayName>
+        <AccountId>978</AccountId>
+        <AccountType/>
+      </UserInfo>
+    </APAuthor>
+    <TPCommandLine xmlns="4873beb7-5857-4685-be1f-d57550cc96cc" xsi:nil="true"/>
+    <LocManualTestRequired xmlns="4873beb7-5857-4685-be1f-d57550cc96cc">false</LocManualTestRequired>
+    <TPAppVersion xmlns="4873beb7-5857-4685-be1f-d57550cc96cc" xsi:nil="true"/>
+    <EditorialStatus xmlns="4873beb7-5857-4685-be1f-d57550cc96cc">Complete</EditorialStatus>
+    <LocProcessedForMarketsLookup xmlns="4873beb7-5857-4685-be1f-d57550cc96cc" xsi:nil="true"/>
+    <LastModifiedDateTime xmlns="4873beb7-5857-4685-be1f-d57550cc96cc" xsi:nil="true"/>
+    <TPLaunchHelpLinkType xmlns="4873beb7-5857-4685-be1f-d57550cc96cc">Template</TPLaunchHelpLinkType>
+    <ScenarioTagsTaxHTField0 xmlns="4873beb7-5857-4685-be1f-d57550cc96cc">
+      <Terms xmlns="http://schemas.microsoft.com/office/infopath/2007/PartnerControls"/>
+    </ScenarioTagsTaxHTField0>
+    <OriginalRelease xmlns="4873beb7-5857-4685-be1f-d57550cc96cc">14</OriginalRelease>
+    <LocalizationTagsTaxHTField0 xmlns="4873beb7-5857-4685-be1f-d57550cc96cc">
+      <Terms xmlns="http://schemas.microsoft.com/office/infopath/2007/PartnerControls"/>
+    </LocalizationTagsTaxHTField0>
+    <Manager xmlns="4873beb7-5857-4685-be1f-d57550cc96cc" xsi:nil="true"/>
+    <UALocRecommendation xmlns="4873beb7-5857-4685-be1f-d57550cc96cc">Localize</UALocRecommendation>
+    <LocOverallHandbackStatusLookup xmlns="4873beb7-5857-4685-be1f-d57550cc96cc" xsi:nil="true"/>
+    <ArtSampleDocs xmlns="4873beb7-5857-4685-be1f-d57550cc96cc" xsi:nil="true"/>
+    <UACurrentWords xmlns="4873beb7-5857-4685-be1f-d57550cc96cc" xsi:nil="true"/>
+    <ShowIn xmlns="4873beb7-5857-4685-be1f-d57550cc96cc">Show everywhere</ShowIn>
+    <CSXHash xmlns="4873beb7-5857-4685-be1f-d57550cc96cc" xsi:nil="true"/>
+    <VoteCount xmlns="4873beb7-5857-4685-be1f-d57550cc96cc" xsi:nil="true"/>
+    <InternalTagsTaxHTField0 xmlns="4873beb7-5857-4685-be1f-d57550cc96cc">
+      <Terms xmlns="http://schemas.microsoft.com/office/infopath/2007/PartnerControls"/>
+    </InternalTagsTaxHTField0>
+    <UANotes xmlns="4873beb7-5857-4685-be1f-d57550cc96cc" xsi:nil="true"/>
+  </documentManagement>
+</p:properties>
+</file>
+
+<file path=customXml/item2.xml><?xml version="1.0" encoding="utf-8"?>
+<?mso-contentType ?>
+<FormTemplates xmlns="http://schemas.microsoft.com/sharepoint/v3/contenttype/forms">
+  <Display>DocumentLibraryForm</Display>
+  <Edit>AssetEditForm</Edit>
+  <New>DocumentLibraryForm</New>
+</FormTemplates>
+</file>
+
+<file path=customXml/item3.xml><?xml version="1.0" encoding="utf-8"?>
 <ct:contentTypeSchema xmlns:ct="http://schemas.microsoft.com/office/2006/metadata/contentType" xmlns:ma="http://schemas.microsoft.com/office/2006/metadata/properties/metaAttributes" ct:_="" ma:_="" ma:contentTypeName="TemplateFile" ma:contentTypeID="0x0101006EDDDB5EE6D98C44930B742096920B300400F5B6D36B3EF94B4E9A635CDF2A18F5B8" ma:contentTypeVersion="72" ma:contentTypeDescription="Create a new document." ma:contentTypeScope="" ma:versionID="a23e56308344d904b51738559c3d67c9">
   <xsd:schema xmlns:xsd="http://www.w3.org/2001/XMLSchema" xmlns:xs="http://www.w3.org/2001/XMLSchema" xmlns:p="http://schemas.microsoft.com/office/2006/metadata/properties" xmlns:ns2="4873beb7-5857-4685-be1f-d57550cc96cc" targetNamespace="http://schemas.microsoft.com/office/2006/metadata/properties" ma:root="true" ma:fieldsID="cd0908cc4600e77bf5da051303e00c8d" ns2:_="">
     <xsd:import namespace="4873beb7-5857-4685-be1f-d57550cc96cc"/>
@@ -6314,156 +9118,29 @@
 </ct:contentTypeSchema>
 </file>
 
-<file path=customXml/item2.xml><?xml version="1.0" encoding="utf-8"?>
-<?mso-contentType ?>
-<FormTemplates xmlns="http://schemas.microsoft.com/sharepoint/v3/contenttype/forms">
-  <Display>DocumentLibraryForm</Display>
-  <Edit>AssetEditForm</Edit>
-  <New>DocumentLibraryForm</New>
-</FormTemplates>
-</file>
-
-<file path=customXml/item3.xml><?xml version="1.0" encoding="utf-8"?>
-<p:properties xmlns:p="http://schemas.microsoft.com/office/2006/metadata/properties" xmlns:xsi="http://www.w3.org/2001/XMLSchema-instance" xmlns:pc="http://schemas.microsoft.com/office/infopath/2007/PartnerControls">
-  <documentManagement>
-    <LocLastLocAttemptVersionTypeLookup xmlns="4873beb7-5857-4685-be1f-d57550cc96cc" xsi:nil="true"/>
-    <MarketSpecific xmlns="4873beb7-5857-4685-be1f-d57550cc96cc">false</MarketSpecific>
-    <ApprovalStatus xmlns="4873beb7-5857-4685-be1f-d57550cc96cc">InProgress</ApprovalStatus>
-    <LocComments xmlns="4873beb7-5857-4685-be1f-d57550cc96cc" xsi:nil="true"/>
-    <DirectSourceMarket xmlns="4873beb7-5857-4685-be1f-d57550cc96cc" xsi:nil="true"/>
-    <LocPublishedLinkedAssetsLookup xmlns="4873beb7-5857-4685-be1f-d57550cc96cc" xsi:nil="true"/>
-    <ThumbnailAssetId xmlns="4873beb7-5857-4685-be1f-d57550cc96cc" xsi:nil="true"/>
-    <PrimaryImageGen xmlns="4873beb7-5857-4685-be1f-d57550cc96cc">true</PrimaryImageGen>
-    <LegacyData xmlns="4873beb7-5857-4685-be1f-d57550cc96cc" xsi:nil="true"/>
-    <LocNewPublishedVersionLookup xmlns="4873beb7-5857-4685-be1f-d57550cc96cc" xsi:nil="true"/>
-    <NumericId xmlns="4873beb7-5857-4685-be1f-d57550cc96cc">102787001</NumericId>
-    <TPFriendlyName xmlns="4873beb7-5857-4685-be1f-d57550cc96cc" xsi:nil="true"/>
-    <LocOverallPublishStatusLookup xmlns="4873beb7-5857-4685-be1f-d57550cc96cc" xsi:nil="true"/>
-    <LocRecommendedHandoff xmlns="4873beb7-5857-4685-be1f-d57550cc96cc" xsi:nil="true"/>
-    <BlockPublish xmlns="4873beb7-5857-4685-be1f-d57550cc96cc">false</BlockPublish>
-    <BusinessGroup xmlns="4873beb7-5857-4685-be1f-d57550cc96cc" xsi:nil="true"/>
-    <OpenTemplate xmlns="4873beb7-5857-4685-be1f-d57550cc96cc">true</OpenTemplate>
-    <SourceTitle xmlns="4873beb7-5857-4685-be1f-d57550cc96cc" xsi:nil="true"/>
-    <LocOverallLocStatusLookup xmlns="4873beb7-5857-4685-be1f-d57550cc96cc" xsi:nil="true"/>
-    <APEditor xmlns="4873beb7-5857-4685-be1f-d57550cc96cc">
-      <UserInfo>
-        <DisplayName/>
-        <AccountId xsi:nil="true"/>
-        <AccountType/>
-      </UserInfo>
-    </APEditor>
-    <UALocComments xmlns="4873beb7-5857-4685-be1f-d57550cc96cc" xsi:nil="true"/>
-    <IntlLangReviewDate xmlns="4873beb7-5857-4685-be1f-d57550cc96cc" xsi:nil="true"/>
-    <PublishStatusLookup xmlns="4873beb7-5857-4685-be1f-d57550cc96cc">
-      <Value>1343188</Value>
-    </PublishStatusLookup>
-    <ParentAssetId xmlns="4873beb7-5857-4685-be1f-d57550cc96cc" xsi:nil="true"/>
-    <FeatureTagsTaxHTField0 xmlns="4873beb7-5857-4685-be1f-d57550cc96cc">
-      <Terms xmlns="http://schemas.microsoft.com/office/infopath/2007/PartnerControls"/>
-    </FeatureTagsTaxHTField0>
-    <MachineTranslated xmlns="4873beb7-5857-4685-be1f-d57550cc96cc">false</MachineTranslated>
-    <Providers xmlns="4873beb7-5857-4685-be1f-d57550cc96cc" xsi:nil="true"/>
-    <OriginalSourceMarket xmlns="4873beb7-5857-4685-be1f-d57550cc96cc" xsi:nil="true"/>
-    <APDescription xmlns="4873beb7-5857-4685-be1f-d57550cc96cc" xsi:nil="true"/>
-    <ContentItem xmlns="4873beb7-5857-4685-be1f-d57550cc96cc" xsi:nil="true"/>
-    <ClipArtFilename xmlns="4873beb7-5857-4685-be1f-d57550cc96cc" xsi:nil="true"/>
-    <TPInstallLocation xmlns="4873beb7-5857-4685-be1f-d57550cc96cc" xsi:nil="true"/>
-    <TimesCloned xmlns="4873beb7-5857-4685-be1f-d57550cc96cc" xsi:nil="true"/>
-    <PublishTargets xmlns="4873beb7-5857-4685-be1f-d57550cc96cc">OfficeOnlineVNext</PublishTargets>
-    <AcquiredFrom xmlns="4873beb7-5857-4685-be1f-d57550cc96cc">Internal MS</AcquiredFrom>
-    <AssetStart xmlns="4873beb7-5857-4685-be1f-d57550cc96cc">2011-11-23T17:29:00+00:00</AssetStart>
-    <FriendlyTitle xmlns="4873beb7-5857-4685-be1f-d57550cc96cc" xsi:nil="true"/>
-    <Provider xmlns="4873beb7-5857-4685-be1f-d57550cc96cc" xsi:nil="true"/>
-    <LastHandOff xmlns="4873beb7-5857-4685-be1f-d57550cc96cc" xsi:nil="true"/>
-    <TPClientViewer xmlns="4873beb7-5857-4685-be1f-d57550cc96cc" xsi:nil="true"/>
-    <TemplateStatus xmlns="4873beb7-5857-4685-be1f-d57550cc96cc">Complete</TemplateStatus>
-    <Downloads xmlns="4873beb7-5857-4685-be1f-d57550cc96cc">0</Downloads>
-    <OOCacheId xmlns="4873beb7-5857-4685-be1f-d57550cc96cc" xsi:nil="true"/>
-    <IsDeleted xmlns="4873beb7-5857-4685-be1f-d57550cc96cc">false</IsDeleted>
-    <LocPublishedDependentAssetsLookup xmlns="4873beb7-5857-4685-be1f-d57550cc96cc" xsi:nil="true"/>
-    <AssetExpire xmlns="4873beb7-5857-4685-be1f-d57550cc96cc">2029-05-12T07:00:00+00:00</AssetExpire>
-    <CSXSubmissionMarket xmlns="4873beb7-5857-4685-be1f-d57550cc96cc" xsi:nil="true"/>
-    <DSATActionTaken xmlns="4873beb7-5857-4685-be1f-d57550cc96cc" xsi:nil="true"/>
-    <SubmitterId xmlns="4873beb7-5857-4685-be1f-d57550cc96cc" xsi:nil="true"/>
-    <EditorialTags xmlns="4873beb7-5857-4685-be1f-d57550cc96cc" xsi:nil="true"/>
-    <TPExecutable xmlns="4873beb7-5857-4685-be1f-d57550cc96cc" xsi:nil="true"/>
-    <CSXSubmissionDate xmlns="4873beb7-5857-4685-be1f-d57550cc96cc" xsi:nil="true"/>
-    <CSXUpdate xmlns="4873beb7-5857-4685-be1f-d57550cc96cc">false</CSXUpdate>
-    <AssetType xmlns="4873beb7-5857-4685-be1f-d57550cc96cc">TP</AssetType>
-    <ApprovalLog xmlns="4873beb7-5857-4685-be1f-d57550cc96cc" xsi:nil="true"/>
-    <BugNumber xmlns="4873beb7-5857-4685-be1f-d57550cc96cc" xsi:nil="true"/>
-    <OriginAsset xmlns="4873beb7-5857-4685-be1f-d57550cc96cc" xsi:nil="true"/>
-    <TPComponent xmlns="4873beb7-5857-4685-be1f-d57550cc96cc" xsi:nil="true"/>
-    <Milestone xmlns="4873beb7-5857-4685-be1f-d57550cc96cc" xsi:nil="true"/>
-    <RecommendationsModifier xmlns="4873beb7-5857-4685-be1f-d57550cc96cc" xsi:nil="true"/>
-    <AssetId xmlns="4873beb7-5857-4685-be1f-d57550cc96cc">TP102787001</AssetId>
-    <PolicheckWords xmlns="4873beb7-5857-4685-be1f-d57550cc96cc" xsi:nil="true"/>
-    <TPLaunchHelpLink xmlns="4873beb7-5857-4685-be1f-d57550cc96cc" xsi:nil="true"/>
-    <IntlLocPriority xmlns="4873beb7-5857-4685-be1f-d57550cc96cc" xsi:nil="true"/>
-    <TPApplication xmlns="4873beb7-5857-4685-be1f-d57550cc96cc" xsi:nil="true"/>
-    <IntlLangReviewer xmlns="4873beb7-5857-4685-be1f-d57550cc96cc" xsi:nil="true"/>
-    <HandoffToMSDN xmlns="4873beb7-5857-4685-be1f-d57550cc96cc" xsi:nil="true"/>
-    <PlannedPubDate xmlns="4873beb7-5857-4685-be1f-d57550cc96cc" xsi:nil="true"/>
-    <CrawlForDependencies xmlns="4873beb7-5857-4685-be1f-d57550cc96cc">false</CrawlForDependencies>
-    <LocLastLocAttemptVersionLookup xmlns="4873beb7-5857-4685-be1f-d57550cc96cc">693888</LocLastLocAttemptVersionLookup>
-    <LocProcessedForHandoffsLookup xmlns="4873beb7-5857-4685-be1f-d57550cc96cc" xsi:nil="true"/>
-    <TrustLevel xmlns="4873beb7-5857-4685-be1f-d57550cc96cc">1 Microsoft Managed Content</TrustLevel>
-    <CampaignTagsTaxHTField0 xmlns="4873beb7-5857-4685-be1f-d57550cc96cc">
-      <Terms xmlns="http://schemas.microsoft.com/office/infopath/2007/PartnerControls"/>
-    </CampaignTagsTaxHTField0>
-    <TPNamespace xmlns="4873beb7-5857-4685-be1f-d57550cc96cc" xsi:nil="true"/>
-    <LocOverallPreviewStatusLookup xmlns="4873beb7-5857-4685-be1f-d57550cc96cc" xsi:nil="true"/>
-    <TaxCatchAll xmlns="4873beb7-5857-4685-be1f-d57550cc96cc"/>
-    <IsSearchable xmlns="4873beb7-5857-4685-be1f-d57550cc96cc">false</IsSearchable>
-    <TemplateTemplateType xmlns="4873beb7-5857-4685-be1f-d57550cc96cc">Word Document Template</TemplateTemplateType>
-    <Markets xmlns="4873beb7-5857-4685-be1f-d57550cc96cc"/>
-    <IntlLangReview xmlns="4873beb7-5857-4685-be1f-d57550cc96cc" xsi:nil="true"/>
-    <UAProjectedTotalWords xmlns="4873beb7-5857-4685-be1f-d57550cc96cc" xsi:nil="true"/>
-    <OutputCachingOn xmlns="4873beb7-5857-4685-be1f-d57550cc96cc">false</OutputCachingOn>
-    <AverageRating xmlns="4873beb7-5857-4685-be1f-d57550cc96cc" xsi:nil="true"/>
-    <LocMarketGroupTiers2 xmlns="4873beb7-5857-4685-be1f-d57550cc96cc" xsi:nil="true"/>
-    <APAuthor xmlns="4873beb7-5857-4685-be1f-d57550cc96cc">
-      <UserInfo>
-        <DisplayName>REDMOND\v-namall</DisplayName>
-        <AccountId>978</AccountId>
-        <AccountType/>
-      </UserInfo>
-    </APAuthor>
-    <TPCommandLine xmlns="4873beb7-5857-4685-be1f-d57550cc96cc" xsi:nil="true"/>
-    <LocManualTestRequired xmlns="4873beb7-5857-4685-be1f-d57550cc96cc">false</LocManualTestRequired>
-    <TPAppVersion xmlns="4873beb7-5857-4685-be1f-d57550cc96cc" xsi:nil="true"/>
-    <EditorialStatus xmlns="4873beb7-5857-4685-be1f-d57550cc96cc">Complete</EditorialStatus>
-    <LocProcessedForMarketsLookup xmlns="4873beb7-5857-4685-be1f-d57550cc96cc" xsi:nil="true"/>
-    <LastModifiedDateTime xmlns="4873beb7-5857-4685-be1f-d57550cc96cc" xsi:nil="true"/>
-    <TPLaunchHelpLinkType xmlns="4873beb7-5857-4685-be1f-d57550cc96cc">Template</TPLaunchHelpLinkType>
-    <ScenarioTagsTaxHTField0 xmlns="4873beb7-5857-4685-be1f-d57550cc96cc">
-      <Terms xmlns="http://schemas.microsoft.com/office/infopath/2007/PartnerControls"/>
-    </ScenarioTagsTaxHTField0>
-    <OriginalRelease xmlns="4873beb7-5857-4685-be1f-d57550cc96cc">14</OriginalRelease>
-    <LocalizationTagsTaxHTField0 xmlns="4873beb7-5857-4685-be1f-d57550cc96cc">
-      <Terms xmlns="http://schemas.microsoft.com/office/infopath/2007/PartnerControls"/>
-    </LocalizationTagsTaxHTField0>
-    <Manager xmlns="4873beb7-5857-4685-be1f-d57550cc96cc" xsi:nil="true"/>
-    <UALocRecommendation xmlns="4873beb7-5857-4685-be1f-d57550cc96cc">Localize</UALocRecommendation>
-    <LocOverallHandbackStatusLookup xmlns="4873beb7-5857-4685-be1f-d57550cc96cc" xsi:nil="true"/>
-    <ArtSampleDocs xmlns="4873beb7-5857-4685-be1f-d57550cc96cc" xsi:nil="true"/>
-    <UACurrentWords xmlns="4873beb7-5857-4685-be1f-d57550cc96cc" xsi:nil="true"/>
-    <ShowIn xmlns="4873beb7-5857-4685-be1f-d57550cc96cc">Show everywhere</ShowIn>
-    <CSXHash xmlns="4873beb7-5857-4685-be1f-d57550cc96cc" xsi:nil="true"/>
-    <VoteCount xmlns="4873beb7-5857-4685-be1f-d57550cc96cc" xsi:nil="true"/>
-    <InternalTagsTaxHTField0 xmlns="4873beb7-5857-4685-be1f-d57550cc96cc">
-      <Terms xmlns="http://schemas.microsoft.com/office/infopath/2007/PartnerControls"/>
-    </InternalTagsTaxHTField0>
-    <UANotes xmlns="4873beb7-5857-4685-be1f-d57550cc96cc" xsi:nil="true"/>
-  </documentManagement>
-</p:properties>
-</file>
-
 <file path=customXml/item4.xml><?xml version="1.0" encoding="utf-8"?>
 <b:Sources xmlns:b="http://schemas.openxmlformats.org/officeDocument/2006/bibliography" xmlns="http://schemas.openxmlformats.org/officeDocument/2006/bibliography" SelectedStyle="\APASixthEditionOfficeOnline.xsl" StyleName="APA" Version="6"/>
 </file>
 
 <file path=customXml/itemProps1.xml><?xml version="1.0" encoding="utf-8"?>
+<ds:datastoreItem xmlns:ds="http://schemas.openxmlformats.org/officeDocument/2006/customXml" ds:itemID="{7FBDB1CC-CEFB-4E46-8174-1F0AA0D30B24}">
+  <ds:schemaRefs>
+    <ds:schemaRef ds:uri="http://schemas.microsoft.com/office/2006/metadata/properties"/>
+    <ds:schemaRef ds:uri="http://schemas.microsoft.com/office/infopath/2007/PartnerControls"/>
+    <ds:schemaRef ds:uri="4873beb7-5857-4685-be1f-d57550cc96cc"/>
+  </ds:schemaRefs>
+</ds:datastoreItem>
+</file>
+
+<file path=customXml/itemProps2.xml><?xml version="1.0" encoding="utf-8"?>
+<ds:datastoreItem xmlns:ds="http://schemas.openxmlformats.org/officeDocument/2006/customXml" ds:itemID="{C01C3C56-10DB-49F7-B061-44D8728D078A}">
+  <ds:schemaRefs>
+    <ds:schemaRef ds:uri="http://schemas.microsoft.com/sharepoint/v3/contenttype/forms"/>
+  </ds:schemaRefs>
+</ds:datastoreItem>
+</file>
+
+<file path=customXml/itemProps3.xml><?xml version="1.0" encoding="utf-8"?>
 <ds:datastoreItem xmlns:ds="http://schemas.openxmlformats.org/officeDocument/2006/customXml" ds:itemID="{4B3A7E92-E05A-4924-9E8A-9F6659E5855B}">
   <ds:schemaRefs>
     <ds:schemaRef ds:uri="http://schemas.microsoft.com/office/2006/metadata/contentType"/>
@@ -6481,26 +9158,8 @@
 </ds:datastoreItem>
 </file>
 
-<file path=customXml/itemProps2.xml><?xml version="1.0" encoding="utf-8"?>
-<ds:datastoreItem xmlns:ds="http://schemas.openxmlformats.org/officeDocument/2006/customXml" ds:itemID="{C01C3C56-10DB-49F7-B061-44D8728D078A}">
-  <ds:schemaRefs>
-    <ds:schemaRef ds:uri="http://schemas.microsoft.com/sharepoint/v3/contenttype/forms"/>
-  </ds:schemaRefs>
-</ds:datastoreItem>
-</file>
-
-<file path=customXml/itemProps3.xml><?xml version="1.0" encoding="utf-8"?>
-<ds:datastoreItem xmlns:ds="http://schemas.openxmlformats.org/officeDocument/2006/customXml" ds:itemID="{7FBDB1CC-CEFB-4E46-8174-1F0AA0D30B24}">
-  <ds:schemaRefs>
-    <ds:schemaRef ds:uri="http://schemas.microsoft.com/office/2006/metadata/properties"/>
-    <ds:schemaRef ds:uri="http://schemas.microsoft.com/office/infopath/2007/PartnerControls"/>
-    <ds:schemaRef ds:uri="4873beb7-5857-4685-be1f-d57550cc96cc"/>
-  </ds:schemaRefs>
-</ds:datastoreItem>
-</file>
-
 <file path=customXml/itemProps4.xml><?xml version="1.0" encoding="utf-8"?>
-<ds:datastoreItem xmlns:ds="http://schemas.openxmlformats.org/officeDocument/2006/customXml" ds:itemID="{93BED35E-F1E4-43D6-BD1F-6EADE83F38AA}">
+<ds:datastoreItem xmlns:ds="http://schemas.openxmlformats.org/officeDocument/2006/customXml" ds:itemID="{64B92895-BB9A-48B2-8749-54763AFB4F7C}">
   <ds:schemaRefs>
     <ds:schemaRef ds:uri="http://schemas.openxmlformats.org/officeDocument/2006/bibliography"/>
   </ds:schemaRefs>

</xml_diff>